<commit_message>
Updated with Resolution Info
Green: Accepted
Yellow: Accepted, other solution
Red: Won't fix
</commit_message>
<xml_diff>
--- a/oms-abstract-spec/Comments on DIS 19156 incl TMG and CEN.docx
+++ b/oms-abstract-spec/Comments on DIS 19156 incl TMG and CEN.docx
@@ -288,12 +288,14 @@
               <w:rPr>
                 <w:b w:val="0"/>
                 <w:bCs w:val="0"/>
+                <w:highlight w:val="yellow"/>
               </w:rPr>
             </w:pPr>
             <w:r>
               <w:rPr>
                 <w:b w:val="0"/>
                 <w:bCs w:val="0"/>
+                <w:highlight w:val="yellow"/>
               </w:rPr>
               <w:t>https://github.com/opengeospatial/om-swg/issues/164</w:t>
             </w:r>
@@ -308,6 +310,7 @@
                 <w:b w:val="0"/>
                 <w:bCs w:val="0"/>
                 <w:szCs w:val="18"/>
+                <w:highlight w:val="yellow"/>
               </w:rPr>
             </w:pPr>
           </w:p>
@@ -562,7 +565,27 @@
                 <w:szCs w:val="18"/>
                 <w:lang w:val="en-US"/>
               </w:rPr>
-              <w:t>, or using footnotes to indicate meaning. Figures should not simply be made into greyscale as this does not help with regard to meaning. When possible the figures should be drawn in simple black and white for the best clarity.</w:t>
+              <w:t xml:space="preserve">, or using footnotes to indicate meaning. Figures should not simply be made into greyscale as this does not help with regard to meaning. When </w:t>
+            </w:r>
+            <w:proofErr w:type="gramStart"/>
+            <w:r>
+              <w:rPr>
+                <w:rFonts w:ascii="Arial" w:hAnsi="Arial" w:cs="Arial"/>
+                <w:sz w:val="18"/>
+                <w:szCs w:val="18"/>
+                <w:lang w:val="en-US"/>
+              </w:rPr>
+              <w:t>possible</w:t>
+            </w:r>
+            <w:proofErr w:type="gramEnd"/>
+            <w:r>
+              <w:rPr>
+                <w:rFonts w:ascii="Arial" w:hAnsi="Arial" w:cs="Arial"/>
+                <w:sz w:val="18"/>
+                <w:szCs w:val="18"/>
+                <w:lang w:val="en-US"/>
+              </w:rPr>
+              <w:t xml:space="preserve"> the figures should be drawn in simple black and white for the best clarity.</w:t>
             </w:r>
           </w:p>
           <w:p>
@@ -627,9 +650,13 @@
               <w:rPr>
                 <w:rFonts w:cs="Arial"/>
                 <w:szCs w:val="18"/>
-              </w:rPr>
-            </w:pPr>
-            <w:r>
+                <w:highlight w:val="yellow"/>
+              </w:rPr>
+            </w:pPr>
+            <w:r>
+              <w:rPr>
+                <w:highlight w:val="yellow"/>
+              </w:rPr>
               <w:t>https://github.com/opengeospatial/om-swg/issues/164</w:t>
             </w:r>
           </w:p>
@@ -815,7 +842,25 @@
                 <w:sz w:val="18"/>
                 <w:szCs w:val="18"/>
               </w:rPr>
-              <w:t>Note that the information provided in the list of main changes compared to the previous version is quite vague. It could be helpful to the user to give a clearer indication of what has been improved/how improvements have been made, i.e. has the text been restructured? has additional detail been added? has the wording been clarified? etc.</w:t>
+              <w:t xml:space="preserve">Note that the information provided in the list of main changes compared to the previous version is quite vague. It could be helpful to the user to give a clearer indication of what has been improved/how improvements have been made, </w:t>
+            </w:r>
+            <w:proofErr w:type="gramStart"/>
+            <w:r>
+              <w:rPr>
+                <w:rFonts w:ascii="Arial" w:hAnsi="Arial" w:cs="Arial"/>
+                <w:sz w:val="18"/>
+                <w:szCs w:val="18"/>
+              </w:rPr>
+              <w:t>i.e.</w:t>
+            </w:r>
+            <w:proofErr w:type="gramEnd"/>
+            <w:r>
+              <w:rPr>
+                <w:rFonts w:ascii="Arial" w:hAnsi="Arial" w:cs="Arial"/>
+                <w:sz w:val="18"/>
+                <w:szCs w:val="18"/>
+              </w:rPr>
+              <w:t xml:space="preserve"> has the text been restructured? has additional detail been added? has the wording been clarified? etc.</w:t>
             </w:r>
           </w:p>
           <w:p>
@@ -847,16 +892,37 @@
               <w:pStyle w:val="ISOSecretObservations"/>
               <w:spacing w:before="60" w:after="60" w:line="240" w:lineRule="auto"/>
               <w:cnfStyle w:val="000000000000" w:firstRow="0" w:lastRow="0" w:firstColumn="0" w:lastColumn="0" w:oddVBand="0" w:evenVBand="0" w:oddHBand="0" w:evenHBand="0" w:firstRowFirstColumn="0" w:firstRowLastColumn="0" w:lastRowFirstColumn="0" w:lastRowLastColumn="0"/>
+              <w:rPr>
+                <w:highlight w:val="green"/>
+              </w:rPr>
             </w:pPr>
             <w:hyperlink r:id="rId9" w:history="1">
               <w:r>
                 <w:rPr>
                   <w:rStyle w:val="Hyperlink"/>
+                  <w:highlight w:val="green"/>
                 </w:rPr>
-                <w:t>https://github.com/opengeospatial/om-swg/issues/200</w:t>
+                <w:t>https://github.com/opengeospatial/o</w:t>
+              </w:r>
+              <w:r>
+                <w:rPr>
+                  <w:rStyle w:val="Hyperlink"/>
+                  <w:highlight w:val="green"/>
+                </w:rPr>
+                <w:t>m</w:t>
+              </w:r>
+              <w:r>
+                <w:rPr>
+                  <w:rStyle w:val="Hyperlink"/>
+                  <w:highlight w:val="green"/>
+                </w:rPr>
+                <w:t>-swg/issues/200</w:t>
               </w:r>
             </w:hyperlink>
             <w:r>
+              <w:rPr>
+                <w:highlight w:val="green"/>
+              </w:rPr>
               <w:t xml:space="preserve"> </w:t>
             </w:r>
           </w:p>
@@ -868,6 +934,7 @@
               <w:rPr>
                 <w:rFonts w:cs="Arial"/>
                 <w:szCs w:val="18"/>
+                <w:highlight w:val="green"/>
               </w:rPr>
             </w:pPr>
           </w:p>
@@ -1116,16 +1183,37 @@
               <w:pStyle w:val="ISOSecretObservations"/>
               <w:spacing w:before="60" w:after="60" w:line="240" w:lineRule="auto"/>
               <w:cnfStyle w:val="000000100000" w:firstRow="0" w:lastRow="0" w:firstColumn="0" w:lastColumn="0" w:oddVBand="0" w:evenVBand="0" w:oddHBand="1" w:evenHBand="0" w:firstRowFirstColumn="0" w:firstRowLastColumn="0" w:lastRowFirstColumn="0" w:lastRowLastColumn="0"/>
+              <w:rPr>
+                <w:highlight w:val="green"/>
+              </w:rPr>
             </w:pPr>
             <w:hyperlink r:id="rId11" w:history="1">
               <w:r>
                 <w:rPr>
                   <w:rStyle w:val="Hyperlink"/>
+                  <w:highlight w:val="green"/>
                 </w:rPr>
-                <w:t>https://github.com/opengeospatial/om-swg/issues/201</w:t>
+                <w:t>https://githu</w:t>
+              </w:r>
+              <w:r>
+                <w:rPr>
+                  <w:rStyle w:val="Hyperlink"/>
+                  <w:highlight w:val="green"/>
+                </w:rPr>
+                <w:t>b</w:t>
+              </w:r>
+              <w:r>
+                <w:rPr>
+                  <w:rStyle w:val="Hyperlink"/>
+                  <w:highlight w:val="green"/>
+                </w:rPr>
+                <w:t>.com/opengeospatial/om-swg/issues/201</w:t>
               </w:r>
             </w:hyperlink>
             <w:r>
+              <w:rPr>
+                <w:highlight w:val="green"/>
+              </w:rPr>
               <w:t xml:space="preserve"> </w:t>
             </w:r>
           </w:p>
@@ -1137,6 +1225,7 @@
               <w:rPr>
                 <w:rFonts w:cs="Arial"/>
                 <w:szCs w:val="18"/>
+                <w:highlight w:val="green"/>
               </w:rPr>
             </w:pPr>
           </w:p>
@@ -1338,17 +1427,22 @@
               <w:rPr>
                 <w:rFonts w:cs="Arial"/>
                 <w:szCs w:val="18"/>
+                <w:highlight w:val="green"/>
               </w:rPr>
             </w:pPr>
             <w:hyperlink r:id="rId12" w:history="1">
               <w:r>
                 <w:rPr>
                   <w:rStyle w:val="Hyperlink"/>
+                  <w:highlight w:val="green"/>
                 </w:rPr>
                 <w:t>https://github.com/opengeospatial/om-swg/issues/188</w:t>
               </w:r>
             </w:hyperlink>
             <w:r>
+              <w:rPr>
+                <w:highlight w:val="green"/>
+              </w:rPr>
               <w:t xml:space="preserve"> </w:t>
             </w:r>
           </w:p>
@@ -1554,17 +1648,22 @@
               <w:rPr>
                 <w:rFonts w:cs="Arial"/>
                 <w:szCs w:val="18"/>
+                <w:highlight w:val="green"/>
               </w:rPr>
             </w:pPr>
             <w:hyperlink r:id="rId13" w:history="1">
               <w:r>
                 <w:rPr>
                   <w:rStyle w:val="Hyperlink"/>
+                  <w:highlight w:val="green"/>
                 </w:rPr>
                 <w:t>https://github.com/opengeospatial/om-swg/issues/188</w:t>
               </w:r>
             </w:hyperlink>
             <w:r>
+              <w:rPr>
+                <w:highlight w:val="green"/>
+              </w:rPr>
               <w:t xml:space="preserve"> </w:t>
             </w:r>
           </w:p>
@@ -1741,12 +1840,14 @@
               <w:rPr>
                 <w:rFonts w:cs="Arial"/>
                 <w:szCs w:val="18"/>
+                <w:highlight w:val="green"/>
               </w:rPr>
             </w:pPr>
             <w:hyperlink r:id="rId14" w:history="1">
               <w:r>
                 <w:rPr>
                   <w:rStyle w:val="Hyperlink"/>
+                  <w:highlight w:val="green"/>
                 </w:rPr>
                 <w:t>https://github.com/opengeospatial/om-swg/issues/187</w:t>
               </w:r>
@@ -1953,12 +2054,14 @@
               <w:rPr>
                 <w:rFonts w:cs="Arial"/>
                 <w:szCs w:val="18"/>
+                <w:highlight w:val="green"/>
               </w:rPr>
             </w:pPr>
             <w:hyperlink r:id="rId15" w:history="1">
               <w:r>
                 <w:rPr>
                   <w:rStyle w:val="Hyperlink"/>
+                  <w:highlight w:val="green"/>
                 </w:rPr>
                 <w:t>https://github.com/opengeospatial/om-swg/issues/167</w:t>
               </w:r>
@@ -2167,12 +2270,14 @@
               <w:rPr>
                 <w:rFonts w:cs="Arial"/>
                 <w:szCs w:val="18"/>
+                <w:highlight w:val="green"/>
               </w:rPr>
             </w:pPr>
             <w:hyperlink r:id="rId16" w:history="1">
               <w:r>
                 <w:rPr>
                   <w:rStyle w:val="Hyperlink"/>
+                  <w:highlight w:val="green"/>
                 </w:rPr>
                 <w:t>https://github.com/opengeospatial/om-swg/issues/168</w:t>
               </w:r>
@@ -2467,12 +2572,14 @@
               <w:rPr>
                 <w:rFonts w:cs="Arial"/>
                 <w:szCs w:val="18"/>
+                <w:highlight w:val="yellow"/>
               </w:rPr>
             </w:pPr>
             <w:hyperlink r:id="rId19" w:history="1">
               <w:r>
                 <w:rPr>
                   <w:rStyle w:val="Hyperlink"/>
+                  <w:highlight w:val="yellow"/>
                 </w:rPr>
                 <w:t>https://github.com/opengeospatial/om-swg/issues/169</w:t>
               </w:r>
@@ -2667,6 +2774,7 @@
               <w:rPr>
                 <w:rFonts w:cs="Arial"/>
                 <w:szCs w:val="18"/>
+                <w:highlight w:val="green"/>
               </w:rPr>
             </w:pPr>
             <w:hyperlink r:id="rId20" w:history="1">
@@ -2675,6 +2783,7 @@
                   <w:rStyle w:val="Hyperlink"/>
                   <w:rFonts w:cs="Arial"/>
                   <w:szCs w:val="18"/>
+                  <w:highlight w:val="green"/>
                 </w:rPr>
                 <w:t>https://github.com/opengeospatial/om-swg/issues/177</w:t>
               </w:r>
@@ -2683,6 +2792,7 @@
               <w:rPr>
                 <w:rFonts w:cs="Arial"/>
                 <w:szCs w:val="18"/>
+                <w:highlight w:val="green"/>
               </w:rPr>
               <w:t xml:space="preserve"> </w:t>
             </w:r>
@@ -2843,7 +2953,23 @@
                 <w:rFonts w:cs="Arial"/>
                 <w:szCs w:val="18"/>
               </w:rPr>
-              <w:t>The examples does not correspond to the example of ISO 19103:2015, 4.14.</w:t>
+              <w:t xml:space="preserve">The examples </w:t>
+            </w:r>
+            <w:proofErr w:type="gramStart"/>
+            <w:r>
+              <w:rPr>
+                <w:rFonts w:cs="Arial"/>
+                <w:szCs w:val="18"/>
+              </w:rPr>
+              <w:t>does</w:t>
+            </w:r>
+            <w:proofErr w:type="gramEnd"/>
+            <w:r>
+              <w:rPr>
+                <w:rFonts w:cs="Arial"/>
+                <w:szCs w:val="18"/>
+              </w:rPr>
+              <w:t xml:space="preserve"> not correspond to the example of ISO 19103:2015, 4.14.</w:t>
             </w:r>
           </w:p>
         </w:tc>
@@ -2883,17 +3009,22 @@
               <w:rPr>
                 <w:rFonts w:cs="Arial"/>
                 <w:szCs w:val="18"/>
+                <w:highlight w:val="green"/>
               </w:rPr>
             </w:pPr>
             <w:hyperlink r:id="rId21" w:history="1">
               <w:r>
                 <w:rPr>
                   <w:rStyle w:val="Hyperlink"/>
+                  <w:highlight w:val="green"/>
                 </w:rPr>
                 <w:t>https://github.com/opengeospatial/om-swg/issues/170</w:t>
               </w:r>
             </w:hyperlink>
             <w:r>
+              <w:rPr>
+                <w:highlight w:val="green"/>
+              </w:rPr>
               <w:t xml:space="preserve"> </w:t>
             </w:r>
           </w:p>
@@ -3062,7 +3193,23 @@
                 <w:rFonts w:cs="Arial"/>
                 <w:szCs w:val="18"/>
               </w:rPr>
-              <w:t>When reading the standard we think that the term “value domain” much better covers what is meant with the present term (i.e. “domain”).</w:t>
+              <w:t xml:space="preserve">When reading the </w:t>
+            </w:r>
+            <w:proofErr w:type="gramStart"/>
+            <w:r>
+              <w:rPr>
+                <w:rFonts w:cs="Arial"/>
+                <w:szCs w:val="18"/>
+              </w:rPr>
+              <w:t>standard</w:t>
+            </w:r>
+            <w:proofErr w:type="gramEnd"/>
+            <w:r>
+              <w:rPr>
+                <w:rFonts w:cs="Arial"/>
+                <w:szCs w:val="18"/>
+              </w:rPr>
+              <w:t xml:space="preserve"> we think that the term “value domain” much better covers what is meant with the present term (i.e. “domain”).</w:t>
             </w:r>
           </w:p>
         </w:tc>
@@ -3102,17 +3249,22 @@
               <w:rPr>
                 <w:rFonts w:cs="Arial"/>
                 <w:szCs w:val="18"/>
+                <w:highlight w:val="red"/>
               </w:rPr>
             </w:pPr>
             <w:hyperlink r:id="rId22" w:history="1">
               <w:r>
                 <w:rPr>
                   <w:rStyle w:val="Hyperlink"/>
+                  <w:highlight w:val="red"/>
                 </w:rPr>
                 <w:t>https://github.com/opengeospatial/om-swg/issues/171</w:t>
               </w:r>
             </w:hyperlink>
             <w:r>
+              <w:rPr>
+                <w:highlight w:val="red"/>
+              </w:rPr>
               <w:t xml:space="preserve"> </w:t>
             </w:r>
           </w:p>
@@ -3439,17 +3591,22 @@
               <w:rPr>
                 <w:rFonts w:cs="Arial"/>
                 <w:szCs w:val="18"/>
+                <w:highlight w:val="red"/>
               </w:rPr>
             </w:pPr>
             <w:hyperlink r:id="rId23" w:history="1">
               <w:r>
                 <w:rPr>
                   <w:rStyle w:val="Hyperlink"/>
+                  <w:highlight w:val="red"/>
                 </w:rPr>
                 <w:t>https://github.com/opengeospatial/om-swg/issues/172</w:t>
               </w:r>
             </w:hyperlink>
             <w:r>
+              <w:rPr>
+                <w:highlight w:val="red"/>
+              </w:rPr>
               <w:t xml:space="preserve"> </w:t>
             </w:r>
           </w:p>
@@ -3703,6 +3860,7 @@
               <w:rPr>
                 <w:rFonts w:cs="Arial"/>
                 <w:szCs w:val="18"/>
+                <w:highlight w:val="yellow"/>
               </w:rPr>
             </w:pPr>
             <w:hyperlink r:id="rId24" w:history="1">
@@ -3711,6 +3869,7 @@
                   <w:rStyle w:val="Hyperlink"/>
                   <w:rFonts w:cs="Arial"/>
                   <w:szCs w:val="18"/>
+                  <w:highlight w:val="yellow"/>
                 </w:rPr>
                 <w:t>https://github.com/opengeospatial/om-swg/issues/202</w:t>
               </w:r>
@@ -3719,6 +3878,7 @@
               <w:rPr>
                 <w:rFonts w:cs="Arial"/>
                 <w:szCs w:val="18"/>
+                <w:highlight w:val="yellow"/>
               </w:rPr>
               <w:t xml:space="preserve"> </w:t>
             </w:r>
@@ -3926,6 +4086,7 @@
               <w:rPr>
                 <w:rFonts w:cs="Arial"/>
                 <w:szCs w:val="18"/>
+                <w:highlight w:val="green"/>
               </w:rPr>
             </w:pPr>
             <w:hyperlink r:id="rId25" w:history="1">
@@ -3934,6 +4095,7 @@
                   <w:rStyle w:val="Hyperlink"/>
                   <w:rFonts w:cs="Arial"/>
                   <w:szCs w:val="18"/>
+                  <w:highlight w:val="green"/>
                 </w:rPr>
                 <w:t>https://github.com/opengeospatial/om-swg/issues/202</w:t>
               </w:r>
@@ -3942,6 +4104,7 @@
               <w:rPr>
                 <w:rFonts w:cs="Arial"/>
                 <w:szCs w:val="18"/>
+                <w:highlight w:val="green"/>
               </w:rPr>
               <w:t xml:space="preserve"> </w:t>
             </w:r>
@@ -4151,17 +4314,22 @@
               <w:rPr>
                 <w:rFonts w:cs="Arial"/>
                 <w:szCs w:val="18"/>
+                <w:highlight w:val="green"/>
               </w:rPr>
             </w:pPr>
             <w:hyperlink r:id="rId26" w:history="1">
               <w:r>
                 <w:rPr>
                   <w:rStyle w:val="Hyperlink"/>
+                  <w:highlight w:val="green"/>
                 </w:rPr>
                 <w:t>https://github.com/opengeospatial/om-swg/issues/173</w:t>
               </w:r>
             </w:hyperlink>
             <w:r>
+              <w:rPr>
+                <w:highlight w:val="green"/>
+              </w:rPr>
               <w:t xml:space="preserve"> </w:t>
             </w:r>
           </w:p>
@@ -4435,17 +4603,22 @@
               <w:rPr>
                 <w:rFonts w:cs="Arial"/>
                 <w:szCs w:val="18"/>
+                <w:highlight w:val="yellow"/>
               </w:rPr>
             </w:pPr>
             <w:hyperlink r:id="rId27" w:history="1">
               <w:r>
                 <w:rPr>
                   <w:rStyle w:val="Hyperlink"/>
+                  <w:highlight w:val="yellow"/>
                 </w:rPr>
                 <w:t>https://github.com/opengeospatial/om-swg/issues/169</w:t>
               </w:r>
             </w:hyperlink>
             <w:r>
+              <w:rPr>
+                <w:highlight w:val="yellow"/>
+              </w:rPr>
               <w:t xml:space="preserve"> </w:t>
             </w:r>
           </w:p>
@@ -4658,6 +4831,7 @@
               <w:rPr>
                 <w:rFonts w:cs="Arial"/>
                 <w:szCs w:val="18"/>
+                <w:highlight w:val="yellow"/>
               </w:rPr>
             </w:pPr>
             <w:hyperlink r:id="rId28" w:history="1">
@@ -4666,6 +4840,7 @@
                   <w:rStyle w:val="Hyperlink"/>
                   <w:rFonts w:cs="Arial"/>
                   <w:szCs w:val="18"/>
+                  <w:highlight w:val="yellow"/>
                 </w:rPr>
                 <w:t>https://github.com/opengeospatial/om-swg/issues/169</w:t>
               </w:r>
@@ -4674,6 +4849,7 @@
               <w:rPr>
                 <w:rFonts w:cs="Arial"/>
                 <w:szCs w:val="18"/>
+                <w:highlight w:val="yellow"/>
               </w:rPr>
               <w:t xml:space="preserve"> </w:t>
             </w:r>
@@ -4877,12 +5053,21 @@
                 <w:szCs w:val="18"/>
               </w:rPr>
             </w:pPr>
-            <w:r>
-              <w:rPr>
-                <w:rFonts w:cs="Arial"/>
-                <w:szCs w:val="18"/>
-              </w:rPr>
-              <w:t>”measure” seems to be the same as ”quantity value”, [JCGM 200:2012, 1.19].</w:t>
+            <w:proofErr w:type="gramStart"/>
+            <w:r>
+              <w:rPr>
+                <w:rFonts w:cs="Arial"/>
+                <w:szCs w:val="18"/>
+              </w:rPr>
+              <w:t>”measure</w:t>
+            </w:r>
+            <w:proofErr w:type="gramEnd"/>
+            <w:r>
+              <w:rPr>
+                <w:rFonts w:cs="Arial"/>
+                <w:szCs w:val="18"/>
+              </w:rPr>
+              <w:t>” seems to be the same as ”quantity value”, [JCGM 200:2012, 1.19].</w:t>
             </w:r>
           </w:p>
           <w:p>
@@ -4900,7 +5085,23 @@
                 <w:rFonts w:cs="Arial"/>
                 <w:szCs w:val="18"/>
               </w:rPr>
-              <w:t>Update the term entry accordingly. Keeping ”measure” as preferred term and adding ”quantity value” as accepted term would be ok, given the tradition of using ”measure” in the geospatial domain.</w:t>
+              <w:t xml:space="preserve">Update the term entry accordingly. </w:t>
+            </w:r>
+            <w:proofErr w:type="gramStart"/>
+            <w:r>
+              <w:rPr>
+                <w:rFonts w:cs="Arial"/>
+                <w:szCs w:val="18"/>
+              </w:rPr>
+              <w:t>Keeping ”measure</w:t>
+            </w:r>
+            <w:proofErr w:type="gramEnd"/>
+            <w:r>
+              <w:rPr>
+                <w:rFonts w:cs="Arial"/>
+                <w:szCs w:val="18"/>
+              </w:rPr>
+              <w:t>” as preferred term and adding ”quantity value” as accepted term would be ok, given the tradition of using ”measure” in the geospatial domain.</w:t>
             </w:r>
           </w:p>
         </w:tc>
@@ -4917,17 +5118,22 @@
               <w:rPr>
                 <w:rFonts w:cs="Arial"/>
                 <w:szCs w:val="18"/>
+                <w:highlight w:val="yellow"/>
               </w:rPr>
             </w:pPr>
             <w:hyperlink r:id="rId29" w:history="1">
               <w:r>
                 <w:rPr>
                   <w:rStyle w:val="Hyperlink"/>
+                  <w:highlight w:val="yellow"/>
                 </w:rPr>
                 <w:t>https://github.com/opengeospatial/om-swg/issues/169</w:t>
               </w:r>
             </w:hyperlink>
             <w:r>
+              <w:rPr>
+                <w:highlight w:val="yellow"/>
+              </w:rPr>
               <w:t xml:space="preserve"> </w:t>
             </w:r>
           </w:p>
@@ -5177,17 +5383,22 @@
               <w:rPr>
                 <w:rFonts w:cs="Arial"/>
                 <w:szCs w:val="18"/>
+                <w:highlight w:val="red"/>
               </w:rPr>
             </w:pPr>
             <w:hyperlink r:id="rId30" w:history="1">
               <w:r>
                 <w:rPr>
                   <w:rStyle w:val="Hyperlink"/>
+                  <w:highlight w:val="red"/>
                 </w:rPr>
                 <w:t>https://github.com/opengeospatial/om-swg/issues/174</w:t>
               </w:r>
             </w:hyperlink>
             <w:r>
+              <w:rPr>
+                <w:highlight w:val="red"/>
+              </w:rPr>
               <w:t xml:space="preserve"> </w:t>
             </w:r>
           </w:p>
@@ -5355,7 +5566,25 @@
                 <w:color w:val="000000"/>
                 <w:szCs w:val="18"/>
               </w:rPr>
-              <w:t>"observation" was defined in ISO 19156:2011, 4.11; observation was not in the CD; now the  term has been reinstated but the definition is different from that in ISO 19156:2011, 4.11; presently ISO 19170-1 uses observation from 19156:2011 as a defined term;</w:t>
+              <w:t xml:space="preserve">"observation" was defined in ISO 19156:2011, 4.11; observation was not in the CD; now </w:t>
+            </w:r>
+            <w:proofErr w:type="gramStart"/>
+            <w:r>
+              <w:rPr>
+                <w:rFonts w:cs="Arial"/>
+                <w:color w:val="000000"/>
+                <w:szCs w:val="18"/>
+              </w:rPr>
+              <w:t>the  term</w:t>
+            </w:r>
+            <w:proofErr w:type="gramEnd"/>
+            <w:r>
+              <w:rPr>
+                <w:rFonts w:cs="Arial"/>
+                <w:color w:val="000000"/>
+                <w:szCs w:val="18"/>
+              </w:rPr>
+              <w:t xml:space="preserve"> has been reinstated but the definition is different from that in ISO 19156:2011, 4.11; presently ISO 19170-1 uses observation from 19156:2011 as a defined term;</w:t>
             </w:r>
           </w:p>
         </w:tc>
@@ -5395,6 +5624,7 @@
               <w:rPr>
                 <w:rFonts w:cs="Arial"/>
                 <w:szCs w:val="18"/>
+                <w:highlight w:val="red"/>
               </w:rPr>
             </w:pPr>
             <w:hyperlink r:id="rId31" w:history="1">
@@ -5403,6 +5633,7 @@
                   <w:rStyle w:val="Hyperlink"/>
                   <w:rFonts w:cs="Arial"/>
                   <w:szCs w:val="18"/>
+                  <w:highlight w:val="red"/>
                 </w:rPr>
                 <w:t>https://github.com/opengeospatial/om-swg/issues/203</w:t>
               </w:r>
@@ -5411,6 +5642,7 @@
               <w:rPr>
                 <w:rFonts w:cs="Arial"/>
                 <w:szCs w:val="18"/>
+                <w:highlight w:val="red"/>
               </w:rPr>
               <w:t xml:space="preserve"> </w:t>
             </w:r>
@@ -5582,7 +5814,23 @@
                 <w:rFonts w:cs="Arial"/>
                 <w:szCs w:val="18"/>
               </w:rPr>
-              <w:t>The definitions seems to be circular:</w:t>
+              <w:t xml:space="preserve">The definitions </w:t>
+            </w:r>
+            <w:proofErr w:type="gramStart"/>
+            <w:r>
+              <w:rPr>
+                <w:rFonts w:cs="Arial"/>
+                <w:szCs w:val="18"/>
+              </w:rPr>
+              <w:t>seems</w:t>
+            </w:r>
+            <w:proofErr w:type="gramEnd"/>
+            <w:r>
+              <w:rPr>
+                <w:rFonts w:cs="Arial"/>
+                <w:szCs w:val="18"/>
+              </w:rPr>
+              <w:t xml:space="preserve"> to be circular:</w:t>
             </w:r>
           </w:p>
           <w:p>
@@ -5714,17 +5962,22 @@
               <w:rPr>
                 <w:rFonts w:cs="Arial"/>
                 <w:szCs w:val="18"/>
+                <w:highlight w:val="red"/>
               </w:rPr>
             </w:pPr>
             <w:hyperlink r:id="rId32" w:history="1">
               <w:r>
                 <w:rPr>
                   <w:rStyle w:val="Hyperlink"/>
+                  <w:highlight w:val="red"/>
                 </w:rPr>
                 <w:t>https://github.com/opengeospatial/om-swg/issues/175</w:t>
               </w:r>
             </w:hyperlink>
             <w:r>
+              <w:rPr>
+                <w:highlight w:val="red"/>
+              </w:rPr>
               <w:t xml:space="preserve"> </w:t>
             </w:r>
           </w:p>
@@ -5900,7 +6153,27 @@
                 <w:sz w:val="18"/>
                 <w:szCs w:val="18"/>
               </w:rPr>
-              <w:t>The definition given here extends the meaning of the terms ‘observer’ and ‘observation’ also to models and their results. This is in stark contrast to the use of these terms in practical communities like CEOS. In Earth Sciences it is crucial to be able to distinguish between the results of observations (acquired of real world phenomena) and results of models (based on algorithms and assumptions), as one are facts and the other fiction.</w:t>
+              <w:t xml:space="preserve">The definition given here extends the meaning of the terms ‘observer’ and ‘observation’ also to models and their results. This is in stark contrast to the use of these terms in practical communities like CEOS. In Earth Sciences it is crucial to be able to distinguish between the results of observations (acquired of </w:t>
+            </w:r>
+            <w:proofErr w:type="gramStart"/>
+            <w:r>
+              <w:rPr>
+                <w:rStyle w:val="CommentReference"/>
+                <w:rFonts w:ascii="Arial" w:hAnsi="Arial" w:cs="Arial"/>
+                <w:sz w:val="18"/>
+                <w:szCs w:val="18"/>
+              </w:rPr>
+              <w:t>real world</w:t>
+            </w:r>
+            <w:proofErr w:type="gramEnd"/>
+            <w:r>
+              <w:rPr>
+                <w:rStyle w:val="CommentReference"/>
+                <w:rFonts w:ascii="Arial" w:hAnsi="Arial" w:cs="Arial"/>
+                <w:sz w:val="18"/>
+                <w:szCs w:val="18"/>
+              </w:rPr>
+              <w:t xml:space="preserve"> phenomena) and results of models (based on algorithms and assumptions), as one are facts and the other fiction.</w:t>
             </w:r>
           </w:p>
           <w:p>
@@ -5922,7 +6195,27 @@
                 <w:sz w:val="18"/>
                 <w:szCs w:val="18"/>
               </w:rPr>
-              <w:t>Speaking of ‘objects’ is likewise a possible source of confusion as some phenomena, such as e.g. gravity or precipitation, are not easily tied to specific ‘objects’ (which also lack a definition).</w:t>
+              <w:t xml:space="preserve">Speaking of ‘objects’ is likewise a possible source of confusion as some phenomena, such as </w:t>
+            </w:r>
+            <w:proofErr w:type="gramStart"/>
+            <w:r>
+              <w:rPr>
+                <w:rStyle w:val="CommentReference"/>
+                <w:rFonts w:ascii="Arial" w:hAnsi="Arial" w:cs="Arial"/>
+                <w:sz w:val="18"/>
+                <w:szCs w:val="18"/>
+              </w:rPr>
+              <w:t>e.g.</w:t>
+            </w:r>
+            <w:proofErr w:type="gramEnd"/>
+            <w:r>
+              <w:rPr>
+                <w:rStyle w:val="CommentReference"/>
+                <w:rFonts w:ascii="Arial" w:hAnsi="Arial" w:cs="Arial"/>
+                <w:sz w:val="18"/>
+                <w:szCs w:val="18"/>
+              </w:rPr>
+              <w:t xml:space="preserve"> gravity or precipitation, are not easily tied to specific ‘objects’ (which also lack a definition).</w:t>
             </w:r>
           </w:p>
         </w:tc>
@@ -6062,17 +6355,22 @@
               <w:rPr>
                 <w:rFonts w:cs="Arial"/>
                 <w:szCs w:val="18"/>
+                <w:highlight w:val="red"/>
               </w:rPr>
             </w:pPr>
             <w:hyperlink r:id="rId34" w:history="1">
               <w:r>
                 <w:rPr>
                   <w:rStyle w:val="Hyperlink"/>
+                  <w:highlight w:val="red"/>
                 </w:rPr>
                 <w:t>https://github.com/opengeospatial/om-swg/issues/175</w:t>
               </w:r>
             </w:hyperlink>
             <w:r>
+              <w:rPr>
+                <w:highlight w:val="red"/>
+              </w:rPr>
               <w:t xml:space="preserve"> </w:t>
             </w:r>
           </w:p>
@@ -6279,17 +6577,22 @@
               <w:rPr>
                 <w:rFonts w:cs="Arial"/>
                 <w:szCs w:val="18"/>
+                <w:highlight w:val="red"/>
               </w:rPr>
             </w:pPr>
             <w:hyperlink r:id="rId35" w:history="1">
               <w:r>
                 <w:rPr>
                   <w:rStyle w:val="Hyperlink"/>
+                  <w:highlight w:val="red"/>
                 </w:rPr>
                 <w:t>https://github.com/opengeospatial/om-swg/issues/175</w:t>
               </w:r>
             </w:hyperlink>
             <w:r>
+              <w:rPr>
+                <w:highlight w:val="red"/>
+              </w:rPr>
               <w:t xml:space="preserve"> </w:t>
             </w:r>
           </w:p>
@@ -6462,7 +6765,25 @@
                 <w:sz w:val="18"/>
                 <w:szCs w:val="18"/>
               </w:rPr>
-              <w:t>Not all phenomena that have properties are objects (e.g. the ‘big bang’).</w:t>
+              <w:t>Not all phenomena that have properties are objects (</w:t>
+            </w:r>
+            <w:proofErr w:type="gramStart"/>
+            <w:r>
+              <w:rPr>
+                <w:rFonts w:ascii="Arial" w:hAnsi="Arial" w:cs="Arial"/>
+                <w:sz w:val="18"/>
+                <w:szCs w:val="18"/>
+              </w:rPr>
+              <w:t>e.g.</w:t>
+            </w:r>
+            <w:proofErr w:type="gramEnd"/>
+            <w:r>
+              <w:rPr>
+                <w:rFonts w:ascii="Arial" w:hAnsi="Arial" w:cs="Arial"/>
+                <w:sz w:val="18"/>
+                <w:szCs w:val="18"/>
+              </w:rPr>
+              <w:t xml:space="preserve"> the ‘big bang’).</w:t>
             </w:r>
           </w:p>
         </w:tc>
@@ -6627,17 +6948,22 @@
               <w:rPr>
                 <w:rFonts w:cs="Arial"/>
                 <w:szCs w:val="18"/>
+                <w:highlight w:val="red"/>
               </w:rPr>
             </w:pPr>
             <w:hyperlink r:id="rId37" w:history="1">
               <w:r>
                 <w:rPr>
                   <w:rStyle w:val="Hyperlink"/>
+                  <w:highlight w:val="red"/>
                 </w:rPr>
                 <w:t>https://github.com/opengeospatial/om-swg/issues/176</w:t>
               </w:r>
             </w:hyperlink>
             <w:r>
+              <w:rPr>
+                <w:highlight w:val="red"/>
+              </w:rPr>
               <w:t xml:space="preserve"> </w:t>
             </w:r>
           </w:p>
@@ -6833,6 +7159,7 @@
               <w:rPr>
                 <w:rFonts w:cs="Arial"/>
                 <w:szCs w:val="18"/>
+                <w:highlight w:val="green"/>
               </w:rPr>
             </w:pPr>
             <w:hyperlink r:id="rId38" w:history="1">
@@ -6841,6 +7168,7 @@
                   <w:rStyle w:val="Hyperlink"/>
                   <w:rFonts w:cs="Arial"/>
                   <w:szCs w:val="18"/>
+                  <w:highlight w:val="green"/>
                 </w:rPr>
                 <w:t>https://github.com/opengeospatial/om-swg/issues/195</w:t>
               </w:r>
@@ -6849,6 +7177,7 @@
               <w:rPr>
                 <w:rFonts w:cs="Arial"/>
                 <w:szCs w:val="18"/>
+                <w:highlight w:val="green"/>
               </w:rPr>
               <w:t xml:space="preserve"> </w:t>
             </w:r>
@@ -7043,17 +7372,22 @@
               <w:rPr>
                 <w:rFonts w:cs="Arial"/>
                 <w:szCs w:val="18"/>
+                <w:highlight w:val="green"/>
               </w:rPr>
             </w:pPr>
             <w:hyperlink r:id="rId39" w:history="1">
               <w:r>
                 <w:rPr>
                   <w:rStyle w:val="Hyperlink"/>
+                  <w:highlight w:val="green"/>
                 </w:rPr>
                 <w:t>https://github.com/opengeospatial/om-swg/issues/177</w:t>
               </w:r>
             </w:hyperlink>
             <w:r>
+              <w:rPr>
+                <w:highlight w:val="green"/>
+              </w:rPr>
               <w:t xml:space="preserve"> </w:t>
             </w:r>
           </w:p>
@@ -7250,6 +7584,7 @@
               <w:rPr>
                 <w:rFonts w:cs="Arial"/>
                 <w:szCs w:val="18"/>
+                <w:highlight w:val="green"/>
               </w:rPr>
             </w:pPr>
             <w:hyperlink r:id="rId40" w:history="1">
@@ -7258,6 +7593,7 @@
                   <w:rStyle w:val="Hyperlink"/>
                   <w:rFonts w:cs="Arial"/>
                   <w:szCs w:val="18"/>
+                  <w:highlight w:val="green"/>
                 </w:rPr>
                 <w:t>https://github.com/opengeospatial/om-swg/issues/177</w:t>
               </w:r>
@@ -7266,6 +7602,7 @@
               <w:rPr>
                 <w:rFonts w:cs="Arial"/>
                 <w:szCs w:val="18"/>
+                <w:highlight w:val="green"/>
               </w:rPr>
               <w:t xml:space="preserve"> </w:t>
             </w:r>
@@ -7558,17 +7895,22 @@
               <w:rPr>
                 <w:rFonts w:cs="Arial"/>
                 <w:szCs w:val="18"/>
+                <w:highlight w:val="green"/>
               </w:rPr>
             </w:pPr>
             <w:hyperlink r:id="rId41" w:history="1">
               <w:r>
                 <w:rPr>
                   <w:rStyle w:val="Hyperlink"/>
+                  <w:highlight w:val="green"/>
                 </w:rPr>
                 <w:t>https://github.com/opengeospatial/om-swg/issues/178</w:t>
               </w:r>
             </w:hyperlink>
             <w:r>
+              <w:rPr>
+                <w:highlight w:val="green"/>
+              </w:rPr>
               <w:t xml:space="preserve"> </w:t>
             </w:r>
           </w:p>
@@ -7745,17 +8087,22 @@
               <w:rPr>
                 <w:rFonts w:cs="Arial"/>
                 <w:szCs w:val="18"/>
+                <w:highlight w:val="yellow"/>
               </w:rPr>
             </w:pPr>
             <w:hyperlink r:id="rId42" w:history="1">
               <w:r>
                 <w:rPr>
                   <w:rStyle w:val="Hyperlink"/>
+                  <w:highlight w:val="yellow"/>
                 </w:rPr>
                 <w:t>https://github.com/opengeospatial/om-swg/issues/169</w:t>
               </w:r>
             </w:hyperlink>
             <w:r>
+              <w:rPr>
+                <w:highlight w:val="yellow"/>
+              </w:rPr>
               <w:t xml:space="preserve"> </w:t>
             </w:r>
           </w:p>
@@ -7939,7 +8286,23 @@
                 <w:rFonts w:cs="Arial"/>
                 <w:szCs w:val="18"/>
               </w:rPr>
-              <w:t>Change 3.25 to reuse  [JCGM 200:2012, 1.9]. Decide what the preferred term should be in 19156 and update the rest of the document consequently.</w:t>
+              <w:t xml:space="preserve">Change 3.25 to </w:t>
+            </w:r>
+            <w:proofErr w:type="gramStart"/>
+            <w:r>
+              <w:rPr>
+                <w:rFonts w:cs="Arial"/>
+                <w:szCs w:val="18"/>
+              </w:rPr>
+              <w:t>reuse  [</w:t>
+            </w:r>
+            <w:proofErr w:type="gramEnd"/>
+            <w:r>
+              <w:rPr>
+                <w:rFonts w:cs="Arial"/>
+                <w:szCs w:val="18"/>
+              </w:rPr>
+              <w:t>JCGM 200:2012, 1.9]. Decide what the preferred term should be in 19156 and update the rest of the document consequently.</w:t>
             </w:r>
           </w:p>
         </w:tc>
@@ -7956,17 +8319,22 @@
               <w:rPr>
                 <w:rFonts w:cs="Arial"/>
                 <w:szCs w:val="18"/>
+                <w:highlight w:val="yellow"/>
               </w:rPr>
             </w:pPr>
             <w:hyperlink r:id="rId43" w:history="1">
               <w:r>
                 <w:rPr>
                   <w:rStyle w:val="Hyperlink"/>
+                  <w:highlight w:val="yellow"/>
                 </w:rPr>
                 <w:t>https://github.com/opengeospatial/om-swg/issues/169</w:t>
               </w:r>
             </w:hyperlink>
             <w:r>
+              <w:rPr>
+                <w:highlight w:val="yellow"/>
+              </w:rPr>
               <w:t xml:space="preserve"> </w:t>
             </w:r>
           </w:p>
@@ -8147,17 +8515,22 @@
               <w:rPr>
                 <w:rFonts w:cs="Arial"/>
                 <w:szCs w:val="18"/>
+                <w:highlight w:val="green"/>
               </w:rPr>
             </w:pPr>
             <w:hyperlink r:id="rId44" w:history="1">
               <w:r>
                 <w:rPr>
                   <w:rStyle w:val="Hyperlink"/>
+                  <w:highlight w:val="green"/>
                 </w:rPr>
                 <w:t>https://github.com/opengeospatial/om-swg/issues/179</w:t>
               </w:r>
             </w:hyperlink>
             <w:r>
+              <w:rPr>
+                <w:highlight w:val="green"/>
+              </w:rPr>
               <w:t xml:space="preserve"> </w:t>
             </w:r>
           </w:p>
@@ -8356,7 +8729,25 @@
                 <w:sz w:val="18"/>
                 <w:szCs w:val="18"/>
               </w:rPr>
-              <w:t>Note that only cross-references to specific parts of a document (e.g. a specific clause, subclause, table, etc.) shall be dated. All more "general" references shall be undated, unless it is necessary to distinguish between different editions of the document.</w:t>
+              <w:t>Note that only cross-references to specific parts of a document (</w:t>
+            </w:r>
+            <w:proofErr w:type="gramStart"/>
+            <w:r>
+              <w:rPr>
+                <w:rFonts w:ascii="Arial" w:hAnsi="Arial" w:cs="Arial"/>
+                <w:sz w:val="18"/>
+                <w:szCs w:val="18"/>
+              </w:rPr>
+              <w:t>e.g.</w:t>
+            </w:r>
+            <w:proofErr w:type="gramEnd"/>
+            <w:r>
+              <w:rPr>
+                <w:rFonts w:ascii="Arial" w:hAnsi="Arial" w:cs="Arial"/>
+                <w:sz w:val="18"/>
+                <w:szCs w:val="18"/>
+              </w:rPr>
+              <w:t xml:space="preserve"> a specific clause, subclause, table, etc.) shall be dated. All more "general" references shall be undated, unless it is necessary to distinguish between different editions of the document.</w:t>
             </w:r>
           </w:p>
         </w:tc>
@@ -8373,17 +8764,22 @@
               <w:rPr>
                 <w:rFonts w:cs="Arial"/>
                 <w:szCs w:val="18"/>
+                <w:highlight w:val="green"/>
               </w:rPr>
             </w:pPr>
             <w:hyperlink r:id="rId45" w:history="1">
               <w:r>
                 <w:rPr>
                   <w:rStyle w:val="Hyperlink"/>
+                  <w:highlight w:val="green"/>
                 </w:rPr>
                 <w:t>https://github.com/opengeospatial/om-swg/issues/180</w:t>
               </w:r>
             </w:hyperlink>
             <w:r>
+              <w:rPr>
+                <w:highlight w:val="green"/>
+              </w:rPr>
               <w:t xml:space="preserve"> </w:t>
             </w:r>
           </w:p>
@@ -8614,17 +9010,22 @@
               <w:rPr>
                 <w:rFonts w:cs="Arial"/>
                 <w:szCs w:val="18"/>
+                <w:highlight w:val="yellow"/>
               </w:rPr>
             </w:pPr>
             <w:hyperlink r:id="rId46" w:history="1">
               <w:r>
                 <w:rPr>
                   <w:rStyle w:val="Hyperlink"/>
+                  <w:highlight w:val="yellow"/>
                 </w:rPr>
                 <w:t>https://github.com/opengeospatial/om-swg/issues/181</w:t>
               </w:r>
             </w:hyperlink>
             <w:r>
+              <w:rPr>
+                <w:highlight w:val="yellow"/>
+              </w:rPr>
               <w:t xml:space="preserve"> </w:t>
             </w:r>
           </w:p>
@@ -8827,17 +9228,22 @@
               <w:rPr>
                 <w:rFonts w:cs="Arial"/>
                 <w:szCs w:val="18"/>
+                <w:highlight w:val="green"/>
               </w:rPr>
             </w:pPr>
             <w:hyperlink r:id="rId47" w:history="1">
               <w:r>
                 <w:rPr>
                   <w:rStyle w:val="Hyperlink"/>
+                  <w:highlight w:val="green"/>
                 </w:rPr>
                 <w:t>https://github.com/opengeospatial/om-swg/issues/182</w:t>
               </w:r>
             </w:hyperlink>
             <w:r>
+              <w:rPr>
+                <w:highlight w:val="green"/>
+              </w:rPr>
               <w:t xml:space="preserve"> </w:t>
             </w:r>
           </w:p>
@@ -9018,17 +9424,22 @@
               <w:rPr>
                 <w:rFonts w:cs="Arial"/>
                 <w:szCs w:val="18"/>
+                <w:highlight w:val="green"/>
               </w:rPr>
             </w:pPr>
             <w:hyperlink r:id="rId48" w:history="1">
               <w:r>
                 <w:rPr>
                   <w:rStyle w:val="Hyperlink"/>
+                  <w:highlight w:val="green"/>
                 </w:rPr>
                 <w:t>https://github.com/opengeospatial/om-swg/issues/183</w:t>
               </w:r>
             </w:hyperlink>
             <w:r>
+              <w:rPr>
+                <w:highlight w:val="green"/>
+              </w:rPr>
               <w:t xml:space="preserve"> </w:t>
             </w:r>
           </w:p>
@@ -9189,13 +9600,23 @@
                 <w:szCs w:val="18"/>
               </w:rPr>
             </w:pPr>
-            <w:r>
-              <w:rPr>
-                <w:rFonts w:ascii="Arial" w:hAnsi="Arial" w:cs="Arial"/>
-                <w:sz w:val="18"/>
-                <w:szCs w:val="18"/>
-              </w:rPr>
-              <w:t>Does "observations" need to be capitalized here? Please check and modify throughout if necessary.</w:t>
+            <w:proofErr w:type="gramStart"/>
+            <w:r>
+              <w:rPr>
+                <w:rFonts w:ascii="Arial" w:hAnsi="Arial" w:cs="Arial"/>
+                <w:sz w:val="18"/>
+                <w:szCs w:val="18"/>
+              </w:rPr>
+              <w:t>Does</w:t>
+            </w:r>
+            <w:proofErr w:type="gramEnd"/>
+            <w:r>
+              <w:rPr>
+                <w:rFonts w:ascii="Arial" w:hAnsi="Arial" w:cs="Arial"/>
+                <w:sz w:val="18"/>
+                <w:szCs w:val="18"/>
+              </w:rPr>
+              <w:t xml:space="preserve"> "observations" need to be capitalized here? Please check and modify throughout if necessary.</w:t>
             </w:r>
           </w:p>
         </w:tc>
@@ -9212,17 +9633,22 @@
               <w:rPr>
                 <w:rFonts w:cs="Arial"/>
                 <w:szCs w:val="18"/>
+                <w:highlight w:val="green"/>
               </w:rPr>
             </w:pPr>
             <w:hyperlink r:id="rId49" w:history="1">
               <w:r>
                 <w:rPr>
                   <w:rStyle w:val="Hyperlink"/>
+                  <w:highlight w:val="green"/>
                 </w:rPr>
                 <w:t>https://github.com/opengeospatial/om-swg/issues/184</w:t>
               </w:r>
             </w:hyperlink>
             <w:r>
+              <w:rPr>
+                <w:highlight w:val="green"/>
+              </w:rPr>
               <w:t xml:space="preserve"> </w:t>
             </w:r>
           </w:p>
@@ -9403,17 +9829,22 @@
               <w:rPr>
                 <w:rFonts w:cs="Arial"/>
                 <w:szCs w:val="18"/>
+                <w:highlight w:val="green"/>
               </w:rPr>
             </w:pPr>
             <w:hyperlink r:id="rId50" w:history="1">
               <w:r>
                 <w:rPr>
                   <w:rStyle w:val="Hyperlink"/>
+                  <w:highlight w:val="green"/>
                 </w:rPr>
                 <w:t>https://github.com/opengeospatial/om-swg/issues/185</w:t>
               </w:r>
             </w:hyperlink>
             <w:r>
+              <w:rPr>
+                <w:highlight w:val="green"/>
+              </w:rPr>
               <w:t xml:space="preserve"> </w:t>
             </w:r>
           </w:p>
@@ -9606,17 +10037,22 @@
               <w:rPr>
                 <w:rFonts w:cs="Arial"/>
                 <w:szCs w:val="18"/>
+                <w:highlight w:val="green"/>
               </w:rPr>
             </w:pPr>
             <w:hyperlink r:id="rId51" w:history="1">
               <w:r>
                 <w:rPr>
                   <w:rStyle w:val="Hyperlink"/>
+                  <w:highlight w:val="green"/>
                 </w:rPr>
                 <w:t>https://github.com/opengeospatial/om-swg/issues/186</w:t>
               </w:r>
             </w:hyperlink>
             <w:r>
+              <w:rPr>
+                <w:highlight w:val="green"/>
+              </w:rPr>
               <w:t xml:space="preserve"> </w:t>
             </w:r>
           </w:p>
@@ -9844,17 +10280,22 @@
               <w:rPr>
                 <w:rFonts w:cs="Arial"/>
                 <w:szCs w:val="18"/>
+                <w:highlight w:val="green"/>
               </w:rPr>
             </w:pPr>
             <w:hyperlink r:id="rId52" w:history="1">
               <w:r>
                 <w:rPr>
                   <w:rStyle w:val="Hyperlink"/>
+                  <w:highlight w:val="green"/>
                 </w:rPr>
                 <w:t>https://github.com/opengeospatial/om-swg/issues/187</w:t>
               </w:r>
             </w:hyperlink>
             <w:r>
+              <w:rPr>
+                <w:highlight w:val="green"/>
+              </w:rPr>
               <w:t xml:space="preserve"> </w:t>
             </w:r>
           </w:p>
@@ -10070,17 +10511,22 @@
               <w:rPr>
                 <w:rFonts w:cs="Arial"/>
                 <w:szCs w:val="18"/>
+                <w:highlight w:val="green"/>
               </w:rPr>
             </w:pPr>
             <w:hyperlink r:id="rId53" w:history="1">
               <w:r>
                 <w:rPr>
                   <w:rStyle w:val="Hyperlink"/>
+                  <w:highlight w:val="green"/>
                 </w:rPr>
                 <w:t>https://github.com/opengeospatial/om-swg/issues/188</w:t>
               </w:r>
             </w:hyperlink>
             <w:r>
+              <w:rPr>
+                <w:highlight w:val="green"/>
+              </w:rPr>
               <w:t xml:space="preserve"> </w:t>
             </w:r>
           </w:p>
@@ -10325,17 +10771,22 @@
               <w:rPr>
                 <w:rFonts w:cs="Arial"/>
                 <w:szCs w:val="18"/>
+                <w:highlight w:val="green"/>
               </w:rPr>
             </w:pPr>
             <w:hyperlink r:id="rId54" w:history="1">
               <w:r>
                 <w:rPr>
                   <w:rStyle w:val="Hyperlink"/>
+                  <w:highlight w:val="green"/>
                 </w:rPr>
                 <w:t>https://github.com/opengeospatial/om-swg/issues/180</w:t>
               </w:r>
             </w:hyperlink>
             <w:r>
+              <w:rPr>
+                <w:highlight w:val="green"/>
+              </w:rPr>
               <w:t xml:space="preserve"> </w:t>
             </w:r>
           </w:p>
@@ -10535,17 +10986,22 @@
               <w:rPr>
                 <w:rFonts w:cs="Arial"/>
                 <w:szCs w:val="18"/>
+                <w:highlight w:val="green"/>
               </w:rPr>
             </w:pPr>
             <w:hyperlink r:id="rId55" w:history="1">
               <w:r>
                 <w:rPr>
                   <w:rStyle w:val="Hyperlink"/>
+                  <w:highlight w:val="green"/>
                 </w:rPr>
                 <w:t>https://github.com/opengeospatial/om-swg/issues/189</w:t>
               </w:r>
             </w:hyperlink>
             <w:r>
+              <w:rPr>
+                <w:highlight w:val="green"/>
+              </w:rPr>
               <w:t xml:space="preserve"> </w:t>
             </w:r>
           </w:p>
@@ -10637,28 +11093,6 @@
               <w:t>7.1.2</w:t>
             </w:r>
           </w:p>
-          <w:p>
-            <w:pPr>
-              <w:pStyle w:val="ISOClause"/>
-              <w:spacing w:before="60" w:after="60" w:line="240" w:lineRule="auto"/>
-              <w:cnfStyle w:val="000000000000" w:firstRow="0" w:lastRow="0" w:firstColumn="0" w:lastColumn="0" w:oddVBand="0" w:evenVBand="0" w:oddHBand="0" w:evenHBand="0" w:firstRowFirstColumn="0" w:firstRowLastColumn="0" w:lastRowFirstColumn="0" w:lastRowLastColumn="0"/>
-              <w:rPr>
-                <w:rFonts w:cs="Arial"/>
-                <w:szCs w:val="18"/>
-              </w:rPr>
-            </w:pPr>
-          </w:p>
-          <w:p>
-            <w:pPr>
-              <w:pStyle w:val="ISOClause"/>
-              <w:spacing w:before="60" w:after="60" w:line="240" w:lineRule="auto"/>
-              <w:cnfStyle w:val="000000000000" w:firstRow="0" w:lastRow="0" w:firstColumn="0" w:lastColumn="0" w:oddVBand="0" w:evenVBand="0" w:oddHBand="0" w:evenHBand="0" w:firstRowFirstColumn="0" w:firstRowLastColumn="0" w:lastRowFirstColumn="0" w:lastRowLastColumn="0"/>
-              <w:rPr>
-                <w:rFonts w:cs="Arial"/>
-                <w:szCs w:val="18"/>
-              </w:rPr>
-            </w:pPr>
-          </w:p>
         </w:tc>
         <w:tc>
           <w:tcPr>
@@ -10762,17 +11196,22 @@
               <w:rPr>
                 <w:rFonts w:cs="Arial"/>
                 <w:szCs w:val="18"/>
+                <w:highlight w:val="green"/>
               </w:rPr>
             </w:pPr>
             <w:hyperlink r:id="rId56" w:history="1">
               <w:r>
                 <w:rPr>
                   <w:rStyle w:val="Hyperlink"/>
+                  <w:highlight w:val="green"/>
                 </w:rPr>
                 <w:t>https://github.com/opengeospatial/om-swg/issues/184</w:t>
               </w:r>
             </w:hyperlink>
             <w:r>
+              <w:rPr>
+                <w:highlight w:val="green"/>
+              </w:rPr>
               <w:t xml:space="preserve"> </w:t>
             </w:r>
           </w:p>
@@ -10956,17 +11395,22 @@
               <w:rPr>
                 <w:rFonts w:cs="Arial"/>
                 <w:szCs w:val="18"/>
+                <w:highlight w:val="green"/>
               </w:rPr>
             </w:pPr>
             <w:hyperlink r:id="rId57" w:history="1">
               <w:r>
                 <w:rPr>
                   <w:rStyle w:val="Hyperlink"/>
+                  <w:highlight w:val="green"/>
                 </w:rPr>
                 <w:t>https://github.com/opengeospatial/om-swg/issues/166</w:t>
               </w:r>
             </w:hyperlink>
             <w:r>
+              <w:rPr>
+                <w:highlight w:val="green"/>
+              </w:rPr>
               <w:t xml:space="preserve"> </w:t>
             </w:r>
           </w:p>
@@ -11165,17 +11609,22 @@
               <w:rPr>
                 <w:rFonts w:cs="Arial"/>
                 <w:szCs w:val="18"/>
+                <w:highlight w:val="green"/>
               </w:rPr>
             </w:pPr>
             <w:hyperlink r:id="rId58" w:history="1">
               <w:r>
                 <w:rPr>
                   <w:rStyle w:val="Hyperlink"/>
+                  <w:highlight w:val="green"/>
                 </w:rPr>
                 <w:t>https://github.com/opengeospatial/om-swg/issues/186</w:t>
               </w:r>
             </w:hyperlink>
             <w:r>
+              <w:rPr>
+                <w:highlight w:val="green"/>
+              </w:rPr>
               <w:t xml:space="preserve"> </w:t>
             </w:r>
           </w:p>
@@ -11317,7 +11766,25 @@
                 <w:sz w:val="18"/>
                 <w:szCs w:val="18"/>
               </w:rPr>
-              <w:t>(e.g. ISO 19115-1:2014).</w:t>
+              <w:t>(</w:t>
+            </w:r>
+            <w:proofErr w:type="gramStart"/>
+            <w:r>
+              <w:rPr>
+                <w:rFonts w:ascii="Arial" w:hAnsi="Arial" w:cs="Arial"/>
+                <w:sz w:val="18"/>
+                <w:szCs w:val="18"/>
+              </w:rPr>
+              <w:t>e.g.</w:t>
+            </w:r>
+            <w:proofErr w:type="gramEnd"/>
+            <w:r>
+              <w:rPr>
+                <w:rFonts w:ascii="Arial" w:hAnsi="Arial" w:cs="Arial"/>
+                <w:sz w:val="18"/>
+                <w:szCs w:val="18"/>
+              </w:rPr>
+              <w:t xml:space="preserve"> ISO 19115-1:2014).</w:t>
             </w:r>
           </w:p>
         </w:tc>
@@ -11359,17 +11826,22 @@
               <w:rPr>
                 <w:rFonts w:cs="Arial"/>
                 <w:szCs w:val="18"/>
+                <w:highlight w:val="green"/>
               </w:rPr>
             </w:pPr>
             <w:hyperlink r:id="rId59" w:history="1">
               <w:r>
                 <w:rPr>
                   <w:rStyle w:val="Hyperlink"/>
+                  <w:highlight w:val="green"/>
                 </w:rPr>
                 <w:t>https://github.com/opengeospatial/om-swg/issues/180</w:t>
               </w:r>
             </w:hyperlink>
             <w:r>
+              <w:rPr>
+                <w:highlight w:val="green"/>
+              </w:rPr>
               <w:t xml:space="preserve"> </w:t>
             </w:r>
           </w:p>
@@ -11533,7 +12005,25 @@
                 <w:sz w:val="18"/>
                 <w:szCs w:val="18"/>
               </w:rPr>
-              <w:t xml:space="preserve">The word "might" is not recommended as it is a little ambiguous. It is suggested to use the verbal form "can" or "can potentially" instead of "might". </w:t>
+              <w:t xml:space="preserve">The word "might" </w:t>
+            </w:r>
+            <w:proofErr w:type="gramStart"/>
+            <w:r>
+              <w:rPr>
+                <w:rFonts w:ascii="Arial" w:hAnsi="Arial" w:cs="Arial"/>
+                <w:sz w:val="18"/>
+                <w:szCs w:val="18"/>
+              </w:rPr>
+              <w:t>is</w:t>
+            </w:r>
+            <w:proofErr w:type="gramEnd"/>
+            <w:r>
+              <w:rPr>
+                <w:rFonts w:ascii="Arial" w:hAnsi="Arial" w:cs="Arial"/>
+                <w:sz w:val="18"/>
+                <w:szCs w:val="18"/>
+              </w:rPr>
+              <w:t xml:space="preserve"> not recommended as it is a little ambiguous. It is suggested to use the verbal form "can" or "can potentially" instead of "might". </w:t>
             </w:r>
           </w:p>
         </w:tc>
@@ -11550,17 +12040,22 @@
               <w:rPr>
                 <w:rFonts w:cs="Arial"/>
                 <w:szCs w:val="18"/>
+                <w:highlight w:val="green"/>
               </w:rPr>
             </w:pPr>
             <w:hyperlink r:id="rId60" w:history="1">
               <w:r>
                 <w:rPr>
                   <w:rStyle w:val="Hyperlink"/>
+                  <w:highlight w:val="green"/>
                 </w:rPr>
                 <w:t>https://github.com/opengeospatial/om-swg/issues/186</w:t>
               </w:r>
             </w:hyperlink>
             <w:r>
+              <w:rPr>
+                <w:highlight w:val="green"/>
+              </w:rPr>
               <w:t xml:space="preserve"> </w:t>
             </w:r>
           </w:p>
@@ -11744,17 +12239,22 @@
               <w:rPr>
                 <w:rFonts w:cs="Arial"/>
                 <w:szCs w:val="18"/>
+                <w:highlight w:val="green"/>
               </w:rPr>
             </w:pPr>
             <w:hyperlink r:id="rId61" w:history="1">
               <w:r>
                 <w:rPr>
                   <w:rStyle w:val="Hyperlink"/>
+                  <w:highlight w:val="green"/>
                 </w:rPr>
                 <w:t>https://github.com/opengeospatial/om-swg/issues/190</w:t>
               </w:r>
             </w:hyperlink>
             <w:r>
+              <w:rPr>
+                <w:highlight w:val="green"/>
+              </w:rPr>
               <w:t xml:space="preserve"> </w:t>
             </w:r>
           </w:p>
@@ -11935,17 +12435,22 @@
               <w:rPr>
                 <w:rFonts w:cs="Arial"/>
                 <w:szCs w:val="18"/>
+                <w:highlight w:val="green"/>
               </w:rPr>
             </w:pPr>
             <w:hyperlink r:id="rId62" w:history="1">
               <w:r>
                 <w:rPr>
                   <w:rStyle w:val="Hyperlink"/>
+                  <w:highlight w:val="green"/>
                 </w:rPr>
                 <w:t>https://github.com/opengeospatial/om-swg/issues/166</w:t>
               </w:r>
             </w:hyperlink>
             <w:r>
+              <w:rPr>
+                <w:highlight w:val="green"/>
+              </w:rPr>
               <w:t xml:space="preserve"> </w:t>
             </w:r>
           </w:p>
@@ -12144,16 +12649,23 @@
               <w:pStyle w:val="ISOSecretObservations"/>
               <w:spacing w:before="60" w:after="60" w:line="240" w:lineRule="auto"/>
               <w:cnfStyle w:val="000000100000" w:firstRow="0" w:lastRow="0" w:firstColumn="0" w:lastColumn="0" w:oddVBand="0" w:evenVBand="0" w:oddHBand="1" w:evenHBand="0" w:firstRowFirstColumn="0" w:firstRowLastColumn="0" w:lastRowFirstColumn="0" w:lastRowLastColumn="0"/>
+              <w:rPr>
+                <w:highlight w:val="green"/>
+              </w:rPr>
             </w:pPr>
             <w:hyperlink r:id="rId63" w:history="1">
               <w:r>
                 <w:rPr>
                   <w:rStyle w:val="Hyperlink"/>
+                  <w:highlight w:val="green"/>
                 </w:rPr>
                 <w:t>https://github.com/opengeospatial/om-swg/issues/184</w:t>
               </w:r>
             </w:hyperlink>
             <w:r>
+              <w:rPr>
+                <w:highlight w:val="green"/>
+              </w:rPr>
               <w:t xml:space="preserve"> </w:t>
             </w:r>
           </w:p>
@@ -12331,16 +12843,23 @@
               <w:pStyle w:val="ISOSecretObservations"/>
               <w:spacing w:before="60" w:after="60" w:line="240" w:lineRule="auto"/>
               <w:cnfStyle w:val="000000000000" w:firstRow="0" w:lastRow="0" w:firstColumn="0" w:lastColumn="0" w:oddVBand="0" w:evenVBand="0" w:oddHBand="0" w:evenHBand="0" w:firstRowFirstColumn="0" w:firstRowLastColumn="0" w:lastRowFirstColumn="0" w:lastRowLastColumn="0"/>
+              <w:rPr>
+                <w:highlight w:val="green"/>
+              </w:rPr>
             </w:pPr>
             <w:hyperlink r:id="rId64" w:history="1">
               <w:r>
                 <w:rPr>
                   <w:rStyle w:val="Hyperlink"/>
+                  <w:highlight w:val="green"/>
                 </w:rPr>
                 <w:t>https://github.com/opengeospatial/om-swg/issues/184</w:t>
               </w:r>
             </w:hyperlink>
             <w:r>
+              <w:rPr>
+                <w:highlight w:val="green"/>
+              </w:rPr>
               <w:t xml:space="preserve"> </w:t>
             </w:r>
           </w:p>
@@ -12352,6 +12871,7 @@
               <w:rPr>
                 <w:rFonts w:cs="Arial"/>
                 <w:szCs w:val="18"/>
+                <w:highlight w:val="green"/>
               </w:rPr>
             </w:pPr>
           </w:p>
@@ -12547,16 +13067,23 @@
               <w:pStyle w:val="ISOSecretObservations"/>
               <w:spacing w:before="60" w:after="60" w:line="240" w:lineRule="auto"/>
               <w:cnfStyle w:val="000000100000" w:firstRow="0" w:lastRow="0" w:firstColumn="0" w:lastColumn="0" w:oddVBand="0" w:evenVBand="0" w:oddHBand="1" w:evenHBand="0" w:firstRowFirstColumn="0" w:firstRowLastColumn="0" w:lastRowFirstColumn="0" w:lastRowLastColumn="0"/>
+              <w:rPr>
+                <w:highlight w:val="green"/>
+              </w:rPr>
             </w:pPr>
             <w:hyperlink r:id="rId65" w:history="1">
               <w:r>
                 <w:rPr>
                   <w:rStyle w:val="Hyperlink"/>
+                  <w:highlight w:val="green"/>
                 </w:rPr>
                 <w:t>https://github.com/opengeospatial/om-swg/issues/183</w:t>
               </w:r>
             </w:hyperlink>
             <w:r>
+              <w:rPr>
+                <w:highlight w:val="green"/>
+              </w:rPr>
               <w:t xml:space="preserve"> </w:t>
             </w:r>
           </w:p>
@@ -12752,16 +13279,23 @@
               <w:pStyle w:val="ISOSecretObservations"/>
               <w:spacing w:before="60" w:after="60" w:line="240" w:lineRule="auto"/>
               <w:cnfStyle w:val="000000000000" w:firstRow="0" w:lastRow="0" w:firstColumn="0" w:lastColumn="0" w:oddVBand="0" w:evenVBand="0" w:oddHBand="0" w:evenHBand="0" w:firstRowFirstColumn="0" w:firstRowLastColumn="0" w:lastRowFirstColumn="0" w:lastRowLastColumn="0"/>
+              <w:rPr>
+                <w:highlight w:val="yellow"/>
+              </w:rPr>
             </w:pPr>
             <w:hyperlink r:id="rId67" w:history="1">
               <w:r>
                 <w:rPr>
                   <w:rStyle w:val="Hyperlink"/>
+                  <w:highlight w:val="yellow"/>
                 </w:rPr>
                 <w:t>https://github.com/opengeospatial/om-swg/issues/191</w:t>
               </w:r>
             </w:hyperlink>
             <w:r>
+              <w:rPr>
+                <w:highlight w:val="yellow"/>
+              </w:rPr>
               <w:t xml:space="preserve"> </w:t>
             </w:r>
           </w:p>
@@ -12773,6 +13307,7 @@
               <w:rPr>
                 <w:rFonts w:cs="Arial"/>
                 <w:szCs w:val="18"/>
+                <w:highlight w:val="yellow"/>
               </w:rPr>
             </w:pPr>
           </w:p>
@@ -12977,16 +13512,23 @@
               <w:pStyle w:val="ISOSecretObservations"/>
               <w:spacing w:before="60" w:after="60" w:line="240" w:lineRule="auto"/>
               <w:cnfStyle w:val="000000100000" w:firstRow="0" w:lastRow="0" w:firstColumn="0" w:lastColumn="0" w:oddVBand="0" w:evenVBand="0" w:oddHBand="1" w:evenHBand="0" w:firstRowFirstColumn="0" w:firstRowLastColumn="0" w:lastRowFirstColumn="0" w:lastRowLastColumn="0"/>
+              <w:rPr>
+                <w:highlight w:val="green"/>
+              </w:rPr>
             </w:pPr>
             <w:hyperlink r:id="rId68" w:history="1">
               <w:r>
                 <w:rPr>
                   <w:rStyle w:val="Hyperlink"/>
+                  <w:highlight w:val="green"/>
                 </w:rPr>
                 <w:t>https://github.com/opengeospatial/om-swg/issues/186</w:t>
               </w:r>
             </w:hyperlink>
             <w:r>
+              <w:rPr>
+                <w:highlight w:val="green"/>
+              </w:rPr>
               <w:t xml:space="preserve"> </w:t>
             </w:r>
           </w:p>
@@ -12998,6 +13540,7 @@
               <w:rPr>
                 <w:rFonts w:cs="Arial"/>
                 <w:szCs w:val="18"/>
+                <w:highlight w:val="green"/>
               </w:rPr>
             </w:pPr>
           </w:p>
@@ -13176,16 +13719,23 @@
               <w:pStyle w:val="ISOSecretObservations"/>
               <w:spacing w:before="60" w:after="60" w:line="240" w:lineRule="auto"/>
               <w:cnfStyle w:val="000000000000" w:firstRow="0" w:lastRow="0" w:firstColumn="0" w:lastColumn="0" w:oddVBand="0" w:evenVBand="0" w:oddHBand="0" w:evenHBand="0" w:firstRowFirstColumn="0" w:firstRowLastColumn="0" w:lastRowFirstColumn="0" w:lastRowLastColumn="0"/>
+              <w:rPr>
+                <w:highlight w:val="green"/>
+              </w:rPr>
             </w:pPr>
             <w:hyperlink r:id="rId69" w:history="1">
               <w:r>
                 <w:rPr>
                   <w:rStyle w:val="Hyperlink"/>
+                  <w:highlight w:val="green"/>
                 </w:rPr>
                 <w:t>https://github.com/opengeospatial/om-swg/issues/192</w:t>
               </w:r>
             </w:hyperlink>
             <w:r>
+              <w:rPr>
+                <w:highlight w:val="green"/>
+              </w:rPr>
               <w:t xml:space="preserve"> </w:t>
             </w:r>
           </w:p>
@@ -13197,6 +13747,7 @@
               <w:rPr>
                 <w:rFonts w:cs="Arial"/>
                 <w:szCs w:val="18"/>
+                <w:highlight w:val="green"/>
               </w:rPr>
             </w:pPr>
           </w:p>
@@ -13480,16 +14031,23 @@
               <w:pStyle w:val="ISOSecretObservations"/>
               <w:spacing w:before="60" w:after="60" w:line="240" w:lineRule="auto"/>
               <w:cnfStyle w:val="000000100000" w:firstRow="0" w:lastRow="0" w:firstColumn="0" w:lastColumn="0" w:oddVBand="0" w:evenVBand="0" w:oddHBand="1" w:evenHBand="0" w:firstRowFirstColumn="0" w:firstRowLastColumn="0" w:lastRowFirstColumn="0" w:lastRowLastColumn="0"/>
+              <w:rPr>
+                <w:highlight w:val="green"/>
+              </w:rPr>
             </w:pPr>
             <w:hyperlink r:id="rId70" w:history="1">
               <w:r>
                 <w:rPr>
                   <w:rStyle w:val="Hyperlink"/>
+                  <w:highlight w:val="green"/>
                 </w:rPr>
                 <w:t>https://github.com/opengeospatial/om-swg/issues/189</w:t>
               </w:r>
             </w:hyperlink>
             <w:r>
+              <w:rPr>
+                <w:highlight w:val="green"/>
+              </w:rPr>
               <w:t xml:space="preserve"> </w:t>
             </w:r>
           </w:p>
@@ -13501,6 +14059,7 @@
               <w:rPr>
                 <w:rFonts w:cs="Arial"/>
                 <w:szCs w:val="18"/>
+                <w:highlight w:val="green"/>
               </w:rPr>
             </w:pPr>
           </w:p>
@@ -13693,16 +14252,23 @@
               <w:pStyle w:val="ISOSecretObservations"/>
               <w:spacing w:before="60" w:after="60" w:line="240" w:lineRule="auto"/>
               <w:cnfStyle w:val="000000000000" w:firstRow="0" w:lastRow="0" w:firstColumn="0" w:lastColumn="0" w:oddVBand="0" w:evenVBand="0" w:oddHBand="0" w:evenHBand="0" w:firstRowFirstColumn="0" w:firstRowLastColumn="0" w:lastRowFirstColumn="0" w:lastRowLastColumn="0"/>
+              <w:rPr>
+                <w:highlight w:val="green"/>
+              </w:rPr>
             </w:pPr>
             <w:hyperlink r:id="rId71" w:history="1">
               <w:r>
                 <w:rPr>
                   <w:rStyle w:val="Hyperlink"/>
+                  <w:highlight w:val="green"/>
                 </w:rPr>
                 <w:t>https://github.com/opengeospatial/om-swg/issues/187</w:t>
               </w:r>
             </w:hyperlink>
             <w:r>
+              <w:rPr>
+                <w:highlight w:val="green"/>
+              </w:rPr>
               <w:t xml:space="preserve"> </w:t>
             </w:r>
           </w:p>
@@ -13714,6 +14280,7 @@
               <w:rPr>
                 <w:rFonts w:cs="Arial"/>
                 <w:szCs w:val="18"/>
+                <w:highlight w:val="green"/>
               </w:rPr>
             </w:pPr>
           </w:p>
@@ -13927,16 +14494,23 @@
               <w:pStyle w:val="ISOSecretObservations"/>
               <w:spacing w:before="60" w:after="60" w:line="240" w:lineRule="auto"/>
               <w:cnfStyle w:val="000000100000" w:firstRow="0" w:lastRow="0" w:firstColumn="0" w:lastColumn="0" w:oddVBand="0" w:evenVBand="0" w:oddHBand="1" w:evenHBand="0" w:firstRowFirstColumn="0" w:firstRowLastColumn="0" w:lastRowFirstColumn="0" w:lastRowLastColumn="0"/>
+              <w:rPr>
+                <w:highlight w:val="green"/>
+              </w:rPr>
             </w:pPr>
             <w:hyperlink r:id="rId72" w:history="1">
               <w:r>
                 <w:rPr>
                   <w:rStyle w:val="Hyperlink"/>
+                  <w:highlight w:val="green"/>
                 </w:rPr>
                 <w:t>https://github.com/opengeospatial/om-swg/issues/178</w:t>
               </w:r>
             </w:hyperlink>
             <w:r>
+              <w:rPr>
+                <w:highlight w:val="green"/>
+              </w:rPr>
               <w:t xml:space="preserve"> </w:t>
             </w:r>
           </w:p>
@@ -13948,6 +14522,7 @@
               <w:rPr>
                 <w:rFonts w:cs="Arial"/>
                 <w:szCs w:val="18"/>
+                <w:highlight w:val="green"/>
               </w:rPr>
             </w:pPr>
           </w:p>
@@ -14225,16 +14800,23 @@
               <w:pStyle w:val="ISOSecretObservations"/>
               <w:spacing w:before="60" w:after="60" w:line="240" w:lineRule="auto"/>
               <w:cnfStyle w:val="000000000000" w:firstRow="0" w:lastRow="0" w:firstColumn="0" w:lastColumn="0" w:oddVBand="0" w:evenVBand="0" w:oddHBand="0" w:evenHBand="0" w:firstRowFirstColumn="0" w:firstRowLastColumn="0" w:lastRowFirstColumn="0" w:lastRowLastColumn="0"/>
+              <w:rPr>
+                <w:highlight w:val="green"/>
+              </w:rPr>
             </w:pPr>
             <w:hyperlink r:id="rId73" w:history="1">
               <w:r>
                 <w:rPr>
                   <w:rStyle w:val="Hyperlink"/>
+                  <w:highlight w:val="green"/>
                 </w:rPr>
                 <w:t>https://github.com/opengeospatial/om-swg/issues/186</w:t>
               </w:r>
             </w:hyperlink>
             <w:r>
+              <w:rPr>
+                <w:highlight w:val="green"/>
+              </w:rPr>
               <w:t xml:space="preserve"> </w:t>
             </w:r>
           </w:p>
@@ -14246,6 +14828,7 @@
               <w:rPr>
                 <w:rFonts w:cs="Arial"/>
                 <w:szCs w:val="18"/>
+                <w:highlight w:val="green"/>
               </w:rPr>
             </w:pPr>
           </w:p>
@@ -14479,7 +15062,25 @@
                 <w:sz w:val="18"/>
                 <w:szCs w:val="18"/>
               </w:rPr>
-              <w:t xml:space="preserve">, an impersonal tone is to be adopted in ISO documents in which person pronouns ( I, we, you) are to be avoided. Please rephrase this Example accordingly. </w:t>
+              <w:t xml:space="preserve">, an impersonal tone is to be adopted in ISO documents in which person pronouns </w:t>
+            </w:r>
+            <w:proofErr w:type="gramStart"/>
+            <w:r>
+              <w:rPr>
+                <w:rFonts w:ascii="Arial" w:hAnsi="Arial" w:cs="Arial"/>
+                <w:sz w:val="18"/>
+                <w:szCs w:val="18"/>
+              </w:rPr>
+              <w:t>( I</w:t>
+            </w:r>
+            <w:proofErr w:type="gramEnd"/>
+            <w:r>
+              <w:rPr>
+                <w:rFonts w:ascii="Arial" w:hAnsi="Arial" w:cs="Arial"/>
+                <w:sz w:val="18"/>
+                <w:szCs w:val="18"/>
+              </w:rPr>
+              <w:t xml:space="preserve">, we, you) are to be avoided. Please rephrase this Example accordingly. </w:t>
             </w:r>
           </w:p>
         </w:tc>
@@ -14493,16 +15094,23 @@
               <w:pStyle w:val="ISOSecretObservations"/>
               <w:spacing w:before="60" w:after="60" w:line="240" w:lineRule="auto"/>
               <w:cnfStyle w:val="000000100000" w:firstRow="0" w:lastRow="0" w:firstColumn="0" w:lastColumn="0" w:oddVBand="0" w:evenVBand="0" w:oddHBand="1" w:evenHBand="0" w:firstRowFirstColumn="0" w:firstRowLastColumn="0" w:lastRowFirstColumn="0" w:lastRowLastColumn="0"/>
+              <w:rPr>
+                <w:highlight w:val="green"/>
+              </w:rPr>
             </w:pPr>
             <w:hyperlink r:id="rId75" w:history="1">
               <w:r>
                 <w:rPr>
                   <w:rStyle w:val="Hyperlink"/>
+                  <w:highlight w:val="green"/>
                 </w:rPr>
                 <w:t>https://github.com/opengeospatial/om-swg/issues/193</w:t>
               </w:r>
             </w:hyperlink>
             <w:r>
+              <w:rPr>
+                <w:highlight w:val="green"/>
+              </w:rPr>
               <w:t xml:space="preserve"> </w:t>
             </w:r>
           </w:p>
@@ -14514,6 +15122,7 @@
               <w:rPr>
                 <w:rFonts w:cs="Arial"/>
                 <w:szCs w:val="18"/>
+                <w:highlight w:val="green"/>
               </w:rPr>
             </w:pPr>
           </w:p>
@@ -14706,16 +15315,23 @@
               <w:pStyle w:val="ISOSecretObservations"/>
               <w:spacing w:before="60" w:after="60" w:line="240" w:lineRule="auto"/>
               <w:cnfStyle w:val="000000000000" w:firstRow="0" w:lastRow="0" w:firstColumn="0" w:lastColumn="0" w:oddVBand="0" w:evenVBand="0" w:oddHBand="0" w:evenHBand="0" w:firstRowFirstColumn="0" w:firstRowLastColumn="0" w:lastRowFirstColumn="0" w:lastRowLastColumn="0"/>
+              <w:rPr>
+                <w:highlight w:val="green"/>
+              </w:rPr>
             </w:pPr>
             <w:hyperlink r:id="rId76" w:history="1">
               <w:r>
                 <w:rPr>
                   <w:rStyle w:val="Hyperlink"/>
+                  <w:highlight w:val="green"/>
                 </w:rPr>
                 <w:t>https://github.com/opengeospatial/om-swg/issues/194</w:t>
               </w:r>
             </w:hyperlink>
             <w:r>
+              <w:rPr>
+                <w:highlight w:val="green"/>
+              </w:rPr>
               <w:t xml:space="preserve"> </w:t>
             </w:r>
           </w:p>
@@ -14727,6 +15343,7 @@
               <w:rPr>
                 <w:rFonts w:cs="Arial"/>
                 <w:szCs w:val="18"/>
+                <w:highlight w:val="green"/>
               </w:rPr>
             </w:pPr>
           </w:p>
@@ -15239,7 +15856,25 @@
                 <w:szCs w:val="18"/>
               </w:rPr>
               <w:tab/>
-              <w:t>The term process that was used in ISO 19156:2011 has been purposely dropped in this version to avoid unnecessary confusion between the terms procedure and process.</w:t>
+              <w:t xml:space="preserve">The term process that was used in ISO 19156:2011 has been purposely dropped in this version to avoid unnecessary confusion between the </w:t>
+            </w:r>
+            <w:proofErr w:type="gramStart"/>
+            <w:r>
+              <w:rPr>
+                <w:rFonts w:ascii="Arial" w:hAnsi="Arial" w:cs="Arial"/>
+                <w:sz w:val="18"/>
+                <w:szCs w:val="18"/>
+              </w:rPr>
+              <w:t>terms</w:t>
+            </w:r>
+            <w:proofErr w:type="gramEnd"/>
+            <w:r>
+              <w:rPr>
+                <w:rFonts w:ascii="Arial" w:hAnsi="Arial" w:cs="Arial"/>
+                <w:sz w:val="18"/>
+                <w:szCs w:val="18"/>
+              </w:rPr>
+              <w:t xml:space="preserve"> procedure and process.</w:t>
             </w:r>
           </w:p>
         </w:tc>
@@ -15279,16 +15914,23 @@
               <w:pStyle w:val="ISOSecretObservations"/>
               <w:spacing w:before="60" w:after="60" w:line="240" w:lineRule="auto"/>
               <w:cnfStyle w:val="000000100000" w:firstRow="0" w:lastRow="0" w:firstColumn="0" w:lastColumn="0" w:oddVBand="0" w:evenVBand="0" w:oddHBand="1" w:evenHBand="0" w:firstRowFirstColumn="0" w:firstRowLastColumn="0" w:lastRowFirstColumn="0" w:lastRowLastColumn="0"/>
+              <w:rPr>
+                <w:highlight w:val="green"/>
+              </w:rPr>
             </w:pPr>
             <w:hyperlink r:id="rId77" w:history="1">
               <w:r>
                 <w:rPr>
                   <w:rStyle w:val="Hyperlink"/>
+                  <w:highlight w:val="green"/>
                 </w:rPr>
                 <w:t>https://github.com/opengeospatial/om-swg/issues/195</w:t>
               </w:r>
             </w:hyperlink>
             <w:r>
+              <w:rPr>
+                <w:highlight w:val="green"/>
+              </w:rPr>
               <w:t xml:space="preserve"> </w:t>
             </w:r>
           </w:p>
@@ -15300,6 +15942,7 @@
               <w:rPr>
                 <w:rFonts w:cs="Arial"/>
                 <w:szCs w:val="18"/>
+                <w:highlight w:val="green"/>
               </w:rPr>
             </w:pPr>
           </w:p>
@@ -15472,13 +16115,23 @@
                 <w:szCs w:val="18"/>
               </w:rPr>
             </w:pPr>
-            <w:r>
-              <w:rPr>
-                <w:rFonts w:ascii="Arial" w:hAnsi="Arial" w:cs="Arial"/>
-                <w:sz w:val="18"/>
-                <w:szCs w:val="18"/>
-              </w:rPr>
-              <w:t>Does "sensors" need to have a capital letter here? Please check and harmonize throughout the document.</w:t>
+            <w:proofErr w:type="gramStart"/>
+            <w:r>
+              <w:rPr>
+                <w:rFonts w:ascii="Arial" w:hAnsi="Arial" w:cs="Arial"/>
+                <w:sz w:val="18"/>
+                <w:szCs w:val="18"/>
+              </w:rPr>
+              <w:t>Does</w:t>
+            </w:r>
+            <w:proofErr w:type="gramEnd"/>
+            <w:r>
+              <w:rPr>
+                <w:rFonts w:ascii="Arial" w:hAnsi="Arial" w:cs="Arial"/>
+                <w:sz w:val="18"/>
+                <w:szCs w:val="18"/>
+              </w:rPr>
+              <w:t xml:space="preserve"> "sensors" need to have a capital letter here? Please check and harmonize throughout the document.</w:t>
             </w:r>
           </w:p>
         </w:tc>
@@ -15492,16 +16145,23 @@
               <w:pStyle w:val="ISOSecretObservations"/>
               <w:spacing w:before="60" w:after="60" w:line="240" w:lineRule="auto"/>
               <w:cnfStyle w:val="000000000000" w:firstRow="0" w:lastRow="0" w:firstColumn="0" w:lastColumn="0" w:oddVBand="0" w:evenVBand="0" w:oddHBand="0" w:evenHBand="0" w:firstRowFirstColumn="0" w:firstRowLastColumn="0" w:lastRowFirstColumn="0" w:lastRowLastColumn="0"/>
+              <w:rPr>
+                <w:highlight w:val="green"/>
+              </w:rPr>
             </w:pPr>
             <w:hyperlink r:id="rId78" w:history="1">
               <w:r>
                 <w:rPr>
                   <w:rStyle w:val="Hyperlink"/>
+                  <w:highlight w:val="green"/>
                 </w:rPr>
                 <w:t>https://github.com/opengeospatial/om-swg/issues/184</w:t>
               </w:r>
             </w:hyperlink>
             <w:r>
+              <w:rPr>
+                <w:highlight w:val="green"/>
+              </w:rPr>
               <w:t xml:space="preserve"> </w:t>
             </w:r>
           </w:p>
@@ -15513,6 +16173,7 @@
               <w:rPr>
                 <w:rFonts w:cs="Arial"/>
                 <w:szCs w:val="18"/>
+                <w:highlight w:val="green"/>
               </w:rPr>
             </w:pPr>
           </w:p>
@@ -15883,16 +16544,23 @@
               <w:pStyle w:val="ISOSecretObservations"/>
               <w:spacing w:before="60" w:after="60" w:line="240" w:lineRule="auto"/>
               <w:cnfStyle w:val="000000100000" w:firstRow="0" w:lastRow="0" w:firstColumn="0" w:lastColumn="0" w:oddVBand="0" w:evenVBand="0" w:oddHBand="1" w:evenHBand="0" w:firstRowFirstColumn="0" w:firstRowLastColumn="0" w:lastRowFirstColumn="0" w:lastRowLastColumn="0"/>
+              <w:rPr>
+                <w:highlight w:val="green"/>
+              </w:rPr>
             </w:pPr>
             <w:hyperlink r:id="rId79" w:history="1">
               <w:r>
                 <w:rPr>
                   <w:rStyle w:val="Hyperlink"/>
+                  <w:highlight w:val="green"/>
                 </w:rPr>
                 <w:t>https://github.com/opengeospatial/om-swg/issues/195</w:t>
               </w:r>
             </w:hyperlink>
             <w:r>
+              <w:rPr>
+                <w:highlight w:val="green"/>
+              </w:rPr>
               <w:t xml:space="preserve"> </w:t>
             </w:r>
           </w:p>
@@ -15904,6 +16572,7 @@
               <w:rPr>
                 <w:rFonts w:cs="Arial"/>
                 <w:szCs w:val="18"/>
+                <w:highlight w:val="green"/>
               </w:rPr>
             </w:pPr>
           </w:p>
@@ -16105,16 +16774,23 @@
               <w:pStyle w:val="ISOSecretObservations"/>
               <w:spacing w:before="60" w:after="60" w:line="240" w:lineRule="auto"/>
               <w:cnfStyle w:val="000000000000" w:firstRow="0" w:lastRow="0" w:firstColumn="0" w:lastColumn="0" w:oddVBand="0" w:evenVBand="0" w:oddHBand="0" w:evenHBand="0" w:firstRowFirstColumn="0" w:firstRowLastColumn="0" w:lastRowFirstColumn="0" w:lastRowLastColumn="0"/>
+              <w:rPr>
+                <w:highlight w:val="green"/>
+              </w:rPr>
             </w:pPr>
             <w:hyperlink r:id="rId80" w:history="1">
               <w:r>
                 <w:rPr>
                   <w:rStyle w:val="Hyperlink"/>
+                  <w:highlight w:val="green"/>
                 </w:rPr>
                 <w:t>https://github.com/opengeospatial/om-swg/issues/195</w:t>
               </w:r>
             </w:hyperlink>
             <w:r>
+              <w:rPr>
+                <w:highlight w:val="green"/>
+              </w:rPr>
               <w:t xml:space="preserve"> </w:t>
             </w:r>
           </w:p>
@@ -16126,6 +16802,7 @@
               <w:rPr>
                 <w:rFonts w:cs="Arial"/>
                 <w:szCs w:val="18"/>
+                <w:highlight w:val="green"/>
               </w:rPr>
             </w:pPr>
           </w:p>
@@ -16330,16 +17007,23 @@
               <w:pStyle w:val="ISOSecretObservations"/>
               <w:spacing w:before="60" w:after="60" w:line="240" w:lineRule="auto"/>
               <w:cnfStyle w:val="000000100000" w:firstRow="0" w:lastRow="0" w:firstColumn="0" w:lastColumn="0" w:oddVBand="0" w:evenVBand="0" w:oddHBand="1" w:evenHBand="0" w:firstRowFirstColumn="0" w:firstRowLastColumn="0" w:lastRowFirstColumn="0" w:lastRowLastColumn="0"/>
+              <w:rPr>
+                <w:highlight w:val="green"/>
+              </w:rPr>
             </w:pPr>
             <w:hyperlink r:id="rId81" w:history="1">
               <w:r>
                 <w:rPr>
                   <w:rStyle w:val="Hyperlink"/>
+                  <w:highlight w:val="green"/>
                 </w:rPr>
                 <w:t>https://github.com/opengeospatial/om-swg/issues/186</w:t>
               </w:r>
             </w:hyperlink>
             <w:r>
+              <w:rPr>
+                <w:highlight w:val="green"/>
+              </w:rPr>
               <w:t xml:space="preserve"> </w:t>
             </w:r>
           </w:p>
@@ -16351,6 +17035,7 @@
               <w:rPr>
                 <w:rFonts w:cs="Arial"/>
                 <w:szCs w:val="18"/>
+                <w:highlight w:val="green"/>
               </w:rPr>
             </w:pPr>
           </w:p>
@@ -16572,16 +17257,23 @@
               <w:pStyle w:val="ISOSecretObservations"/>
               <w:spacing w:before="60" w:after="60" w:line="240" w:lineRule="auto"/>
               <w:cnfStyle w:val="000000000000" w:firstRow="0" w:lastRow="0" w:firstColumn="0" w:lastColumn="0" w:oddVBand="0" w:evenVBand="0" w:oddHBand="0" w:evenHBand="0" w:firstRowFirstColumn="0" w:firstRowLastColumn="0" w:lastRowFirstColumn="0" w:lastRowLastColumn="0"/>
+              <w:rPr>
+                <w:highlight w:val="green"/>
+              </w:rPr>
             </w:pPr>
             <w:hyperlink r:id="rId82" w:history="1">
               <w:r>
                 <w:rPr>
                   <w:rStyle w:val="Hyperlink"/>
+                  <w:highlight w:val="green"/>
                 </w:rPr>
                 <w:t>https://github.com/opengeospatial/om-swg/issues/165</w:t>
               </w:r>
             </w:hyperlink>
             <w:r>
+              <w:rPr>
+                <w:highlight w:val="green"/>
+              </w:rPr>
               <w:t xml:space="preserve"> </w:t>
             </w:r>
           </w:p>
@@ -16593,6 +17285,7 @@
               <w:rPr>
                 <w:rFonts w:cs="Arial"/>
                 <w:szCs w:val="18"/>
+                <w:highlight w:val="green"/>
               </w:rPr>
             </w:pPr>
           </w:p>
@@ -16805,16 +17498,23 @@
               <w:pStyle w:val="ISOSecretObservations"/>
               <w:spacing w:before="60" w:after="60" w:line="240" w:lineRule="auto"/>
               <w:cnfStyle w:val="000000100000" w:firstRow="0" w:lastRow="0" w:firstColumn="0" w:lastColumn="0" w:oddVBand="0" w:evenVBand="0" w:oddHBand="1" w:evenHBand="0" w:firstRowFirstColumn="0" w:firstRowLastColumn="0" w:lastRowFirstColumn="0" w:lastRowLastColumn="0"/>
+              <w:rPr>
+                <w:highlight w:val="green"/>
+              </w:rPr>
             </w:pPr>
             <w:hyperlink r:id="rId83" w:history="1">
               <w:r>
                 <w:rPr>
                   <w:rStyle w:val="Hyperlink"/>
+                  <w:highlight w:val="green"/>
                 </w:rPr>
                 <w:t>https://github.com/opengeospatial/om-swg/issues/192</w:t>
               </w:r>
             </w:hyperlink>
             <w:r>
+              <w:rPr>
+                <w:highlight w:val="green"/>
+              </w:rPr>
               <w:t xml:space="preserve"> </w:t>
             </w:r>
           </w:p>
@@ -16826,6 +17526,7 @@
               <w:rPr>
                 <w:rFonts w:cs="Arial"/>
                 <w:szCs w:val="18"/>
+                <w:highlight w:val="green"/>
               </w:rPr>
             </w:pPr>
           </w:p>
@@ -17036,16 +17737,23 @@
               <w:pStyle w:val="ISOSecretObservations"/>
               <w:spacing w:before="60" w:after="60" w:line="240" w:lineRule="auto"/>
               <w:cnfStyle w:val="000000000000" w:firstRow="0" w:lastRow="0" w:firstColumn="0" w:lastColumn="0" w:oddVBand="0" w:evenVBand="0" w:oddHBand="0" w:evenHBand="0" w:firstRowFirstColumn="0" w:firstRowLastColumn="0" w:lastRowFirstColumn="0" w:lastRowLastColumn="0"/>
+              <w:rPr>
+                <w:highlight w:val="green"/>
+              </w:rPr>
             </w:pPr>
             <w:hyperlink r:id="rId84" w:history="1">
               <w:r>
                 <w:rPr>
                   <w:rStyle w:val="Hyperlink"/>
+                  <w:highlight w:val="green"/>
                 </w:rPr>
                 <w:t>https://github.com/opengeospatial/om-swg/issues/187</w:t>
               </w:r>
             </w:hyperlink>
             <w:r>
+              <w:rPr>
+                <w:highlight w:val="green"/>
+              </w:rPr>
               <w:t xml:space="preserve"> </w:t>
             </w:r>
           </w:p>
@@ -17057,6 +17765,7 @@
               <w:rPr>
                 <w:rFonts w:cs="Arial"/>
                 <w:szCs w:val="18"/>
+                <w:highlight w:val="green"/>
               </w:rPr>
             </w:pPr>
           </w:p>
@@ -17252,11 +17961,15 @@
               <w:pStyle w:val="ISOSecretObservations"/>
               <w:spacing w:before="60" w:after="60" w:line="240" w:lineRule="auto"/>
               <w:cnfStyle w:val="000000100000" w:firstRow="0" w:lastRow="0" w:firstColumn="0" w:lastColumn="0" w:oddVBand="0" w:evenVBand="0" w:oddHBand="1" w:evenHBand="0" w:firstRowFirstColumn="0" w:firstRowLastColumn="0" w:lastRowFirstColumn="0" w:lastRowLastColumn="0"/>
+              <w:rPr>
+                <w:highlight w:val="green"/>
+              </w:rPr>
             </w:pPr>
             <w:hyperlink r:id="rId85" w:history="1">
               <w:r>
                 <w:rPr>
                   <w:rStyle w:val="Hyperlink"/>
+                  <w:highlight w:val="green"/>
                 </w:rPr>
                 <w:t>https://github.com/opengeospatial/om-swg/issues/165</w:t>
               </w:r>
@@ -17270,6 +17983,7 @@
               <w:rPr>
                 <w:rFonts w:cs="Arial"/>
                 <w:szCs w:val="18"/>
+                <w:highlight w:val="green"/>
               </w:rPr>
             </w:pPr>
           </w:p>
@@ -17462,11 +18176,15 @@
               <w:pStyle w:val="ISOSecretObservations"/>
               <w:spacing w:before="60" w:after="60" w:line="240" w:lineRule="auto"/>
               <w:cnfStyle w:val="000000000000" w:firstRow="0" w:lastRow="0" w:firstColumn="0" w:lastColumn="0" w:oddVBand="0" w:evenVBand="0" w:oddHBand="0" w:evenHBand="0" w:firstRowFirstColumn="0" w:firstRowLastColumn="0" w:lastRowFirstColumn="0" w:lastRowLastColumn="0"/>
+              <w:rPr>
+                <w:highlight w:val="green"/>
+              </w:rPr>
             </w:pPr>
             <w:hyperlink r:id="rId86" w:history="1">
               <w:r>
                 <w:rPr>
                   <w:rStyle w:val="Hyperlink"/>
+                  <w:highlight w:val="green"/>
                 </w:rPr>
                 <w:t>https://github.com/opengeospatial/om-swg/issues/165</w:t>
               </w:r>
@@ -17480,6 +18198,7 @@
               <w:rPr>
                 <w:rFonts w:cs="Arial"/>
                 <w:szCs w:val="18"/>
+                <w:highlight w:val="green"/>
               </w:rPr>
             </w:pPr>
           </w:p>
@@ -17675,11 +18394,15 @@
               <w:pStyle w:val="ISOSecretObservations"/>
               <w:spacing w:before="60" w:after="60" w:line="240" w:lineRule="auto"/>
               <w:cnfStyle w:val="000000100000" w:firstRow="0" w:lastRow="0" w:firstColumn="0" w:lastColumn="0" w:oddVBand="0" w:evenVBand="0" w:oddHBand="1" w:evenHBand="0" w:firstRowFirstColumn="0" w:firstRowLastColumn="0" w:lastRowFirstColumn="0" w:lastRowLastColumn="0"/>
+              <w:rPr>
+                <w:highlight w:val="green"/>
+              </w:rPr>
             </w:pPr>
             <w:hyperlink r:id="rId87" w:history="1">
               <w:r>
                 <w:rPr>
                   <w:rStyle w:val="Hyperlink"/>
+                  <w:highlight w:val="green"/>
                 </w:rPr>
                 <w:t>https://github.com/opengeospatial/om-swg/issues/165</w:t>
               </w:r>
@@ -17693,6 +18416,7 @@
               <w:rPr>
                 <w:rFonts w:cs="Arial"/>
                 <w:szCs w:val="18"/>
+                <w:highlight w:val="green"/>
               </w:rPr>
             </w:pPr>
           </w:p>
@@ -17885,11 +18609,15 @@
               <w:pStyle w:val="ISOSecretObservations"/>
               <w:spacing w:before="60" w:after="60" w:line="240" w:lineRule="auto"/>
               <w:cnfStyle w:val="000000000000" w:firstRow="0" w:lastRow="0" w:firstColumn="0" w:lastColumn="0" w:oddVBand="0" w:evenVBand="0" w:oddHBand="0" w:evenHBand="0" w:firstRowFirstColumn="0" w:firstRowLastColumn="0" w:lastRowFirstColumn="0" w:lastRowLastColumn="0"/>
+              <w:rPr>
+                <w:highlight w:val="green"/>
+              </w:rPr>
             </w:pPr>
             <w:hyperlink r:id="rId88" w:history="1">
               <w:r>
                 <w:rPr>
                   <w:rStyle w:val="Hyperlink"/>
+                  <w:highlight w:val="green"/>
                 </w:rPr>
                 <w:t>https://github.com/opengeospatial/om-swg/issues/165</w:t>
               </w:r>
@@ -17903,6 +18631,7 @@
               <w:rPr>
                 <w:rFonts w:cs="Arial"/>
                 <w:szCs w:val="18"/>
+                <w:highlight w:val="green"/>
               </w:rPr>
             </w:pPr>
           </w:p>
@@ -18079,6 +18808,7 @@
               <w:t xml:space="preserve"> is provided, the property </w:t>
             </w:r>
             <w:proofErr w:type="spellStart"/>
+            <w:proofErr w:type="gramStart"/>
             <w:r>
               <w:rPr>
                 <w:rFonts w:ascii="Arial" w:hAnsi="Arial" w:cs="Arial"/>
@@ -18090,6 +18820,7 @@
               <w:t>deploymentReason:CharacterString</w:t>
             </w:r>
             <w:proofErr w:type="spellEnd"/>
+            <w:proofErr w:type="gramEnd"/>
             <w:r>
               <w:rPr>
                 <w:rFonts w:ascii="Arial" w:hAnsi="Arial" w:cs="Arial"/>
@@ -18124,6 +18855,7 @@
               <w:t>It is not clear why the section of text "</w:t>
             </w:r>
             <w:proofErr w:type="spellStart"/>
+            <w:proofErr w:type="gramStart"/>
             <w:r>
               <w:rPr>
                 <w:rFonts w:ascii="Arial" w:hAnsi="Arial" w:cs="Arial"/>
@@ -18133,6 +18865,7 @@
               <w:t>deploxmentReason:CharacterString</w:t>
             </w:r>
             <w:proofErr w:type="spellEnd"/>
+            <w:proofErr w:type="gramEnd"/>
             <w:r>
               <w:rPr>
                 <w:rFonts w:ascii="Arial" w:hAnsi="Arial" w:cs="Arial"/>
@@ -18156,17 +18889,22 @@
               <w:rPr>
                 <w:rFonts w:cs="Arial"/>
                 <w:szCs w:val="18"/>
+                <w:highlight w:val="green"/>
               </w:rPr>
             </w:pPr>
             <w:hyperlink r:id="rId89" w:history="1">
               <w:r>
                 <w:rPr>
                   <w:rStyle w:val="Hyperlink"/>
+                  <w:highlight w:val="green"/>
                 </w:rPr>
                 <w:t>https://github.com/opengeospatial/om-swg/issues/187</w:t>
               </w:r>
             </w:hyperlink>
             <w:r>
+              <w:rPr>
+                <w:highlight w:val="green"/>
+              </w:rPr>
               <w:t xml:space="preserve"> </w:t>
             </w:r>
           </w:p>
@@ -18399,17 +19137,22 @@
               <w:rPr>
                 <w:rFonts w:cs="Arial"/>
                 <w:szCs w:val="18"/>
+                <w:highlight w:val="green"/>
               </w:rPr>
             </w:pPr>
             <w:hyperlink r:id="rId90" w:history="1">
               <w:r>
                 <w:rPr>
                   <w:rStyle w:val="Hyperlink"/>
+                  <w:highlight w:val="green"/>
                 </w:rPr>
                 <w:t>https://github.com/opengeospatial/om-swg/issues/187</w:t>
               </w:r>
             </w:hyperlink>
             <w:r>
+              <w:rPr>
+                <w:highlight w:val="green"/>
+              </w:rPr>
               <w:t xml:space="preserve"> </w:t>
             </w:r>
           </w:p>
@@ -18617,17 +19360,22 @@
               <w:rPr>
                 <w:rFonts w:cs="Arial"/>
                 <w:szCs w:val="18"/>
+                <w:highlight w:val="green"/>
               </w:rPr>
             </w:pPr>
             <w:hyperlink r:id="rId91" w:history="1">
               <w:r>
                 <w:rPr>
                   <w:rStyle w:val="Hyperlink"/>
+                  <w:highlight w:val="green"/>
                 </w:rPr>
                 <w:t>https://github.com/opengeospatial/om-swg/issues/186</w:t>
               </w:r>
             </w:hyperlink>
             <w:r>
+              <w:rPr>
+                <w:highlight w:val="green"/>
+              </w:rPr>
               <w:t xml:space="preserve"> </w:t>
             </w:r>
           </w:p>
@@ -18850,17 +19598,22 @@
               <w:rPr>
                 <w:rFonts w:cs="Arial"/>
                 <w:szCs w:val="18"/>
+                <w:highlight w:val="green"/>
               </w:rPr>
             </w:pPr>
             <w:hyperlink r:id="rId92" w:history="1">
               <w:r>
                 <w:rPr>
                   <w:rStyle w:val="Hyperlink"/>
+                  <w:highlight w:val="green"/>
                 </w:rPr>
                 <w:t>https://github.com/opengeospatial/om-swg/issues/186</w:t>
               </w:r>
             </w:hyperlink>
             <w:r>
+              <w:rPr>
+                <w:highlight w:val="green"/>
+              </w:rPr>
               <w:t xml:space="preserve"> </w:t>
             </w:r>
           </w:p>
@@ -19043,7 +19796,25 @@
                 <w:sz w:val="18"/>
                 <w:szCs w:val="18"/>
               </w:rPr>
-              <w:t>This phrasing seems quite informal. Please review and consider replacing with more appropriate phrasing, e.g. to clarify, to confirm, etc.</w:t>
+              <w:t xml:space="preserve">This phrasing seems quite informal. Please review and consider replacing with more appropriate phrasing, </w:t>
+            </w:r>
+            <w:proofErr w:type="gramStart"/>
+            <w:r>
+              <w:rPr>
+                <w:rFonts w:ascii="Arial" w:hAnsi="Arial" w:cs="Arial"/>
+                <w:sz w:val="18"/>
+                <w:szCs w:val="18"/>
+              </w:rPr>
+              <w:t>e.g.</w:t>
+            </w:r>
+            <w:proofErr w:type="gramEnd"/>
+            <w:r>
+              <w:rPr>
+                <w:rFonts w:ascii="Arial" w:hAnsi="Arial" w:cs="Arial"/>
+                <w:sz w:val="18"/>
+                <w:szCs w:val="18"/>
+              </w:rPr>
+              <w:t xml:space="preserve"> to clarify, to confirm, etc.</w:t>
             </w:r>
           </w:p>
         </w:tc>
@@ -19057,16 +19828,23 @@
               <w:pStyle w:val="ISOSecretObservations"/>
               <w:spacing w:before="60" w:after="60" w:line="240" w:lineRule="auto"/>
               <w:cnfStyle w:val="000000100000" w:firstRow="0" w:lastRow="0" w:firstColumn="0" w:lastColumn="0" w:oddVBand="0" w:evenVBand="0" w:oddHBand="1" w:evenHBand="0" w:firstRowFirstColumn="0" w:firstRowLastColumn="0" w:lastRowFirstColumn="0" w:lastRowLastColumn="0"/>
+              <w:rPr>
+                <w:highlight w:val="green"/>
+              </w:rPr>
             </w:pPr>
             <w:hyperlink r:id="rId93" w:history="1">
               <w:r>
                 <w:rPr>
                   <w:rStyle w:val="Hyperlink"/>
+                  <w:highlight w:val="green"/>
                 </w:rPr>
                 <w:t>https://github.com/opengeospatial/om-swg/issues/196</w:t>
               </w:r>
             </w:hyperlink>
             <w:r>
+              <w:rPr>
+                <w:highlight w:val="green"/>
+              </w:rPr>
               <w:t xml:space="preserve"> </w:t>
             </w:r>
           </w:p>
@@ -19078,6 +19856,7 @@
               <w:rPr>
                 <w:rFonts w:cs="Arial"/>
                 <w:szCs w:val="18"/>
+                <w:highlight w:val="green"/>
               </w:rPr>
             </w:pPr>
           </w:p>
@@ -19273,12 +20052,14 @@
               <w:rPr>
                 <w:rFonts w:cs="Arial"/>
                 <w:szCs w:val="18"/>
+                <w:highlight w:val="green"/>
               </w:rPr>
             </w:pPr>
             <w:hyperlink r:id="rId94" w:history="1">
               <w:r>
                 <w:rPr>
                   <w:rStyle w:val="Hyperlink"/>
+                  <w:highlight w:val="green"/>
                 </w:rPr>
                 <w:t>https://github.com/opengeospatial/om-swg/issues/165</w:t>
               </w:r>
@@ -19490,12 +20271,14 @@
               <w:rPr>
                 <w:rFonts w:cs="Arial"/>
                 <w:szCs w:val="18"/>
+                <w:highlight w:val="green"/>
               </w:rPr>
             </w:pPr>
             <w:hyperlink r:id="rId95" w:history="1">
               <w:r>
                 <w:rPr>
                   <w:rStyle w:val="Hyperlink"/>
+                  <w:highlight w:val="green"/>
                 </w:rPr>
                 <w:t>https://github.com/opengeospatial/om-swg/issues/165</w:t>
               </w:r>
@@ -19801,17 +20584,22 @@
               <w:rPr>
                 <w:rFonts w:cs="Arial"/>
                 <w:szCs w:val="18"/>
+                <w:highlight w:val="green"/>
               </w:rPr>
             </w:pPr>
             <w:hyperlink r:id="rId96" w:history="1">
               <w:r>
                 <w:rPr>
                   <w:rStyle w:val="Hyperlink"/>
+                  <w:highlight w:val="green"/>
                 </w:rPr>
                 <w:t>https://github.com/opengeospatial/om-swg/issues/186</w:t>
               </w:r>
             </w:hyperlink>
             <w:r>
+              <w:rPr>
+                <w:highlight w:val="green"/>
+              </w:rPr>
               <w:t xml:space="preserve"> </w:t>
             </w:r>
           </w:p>
@@ -20021,12 +20809,14 @@
               <w:rPr>
                 <w:rFonts w:cs="Arial"/>
                 <w:szCs w:val="18"/>
+                <w:highlight w:val="green"/>
               </w:rPr>
             </w:pPr>
             <w:hyperlink r:id="rId97" w:history="1">
               <w:r>
                 <w:rPr>
                   <w:rStyle w:val="Hyperlink"/>
+                  <w:highlight w:val="green"/>
                 </w:rPr>
                 <w:t>https://github.com/opengeospatial/om-swg/issues/165</w:t>
               </w:r>
@@ -20235,12 +21025,14 @@
               <w:rPr>
                 <w:rFonts w:cs="Arial"/>
                 <w:szCs w:val="18"/>
+                <w:highlight w:val="green"/>
               </w:rPr>
             </w:pPr>
             <w:hyperlink r:id="rId98" w:history="1">
               <w:r>
                 <w:rPr>
                   <w:rStyle w:val="Hyperlink"/>
+                  <w:highlight w:val="green"/>
                 </w:rPr>
                 <w:t>https://github.com/opengeospatial/om-swg/issues/165</w:t>
               </w:r>
@@ -20452,12 +21244,14 @@
               <w:rPr>
                 <w:rFonts w:cs="Arial"/>
                 <w:szCs w:val="18"/>
+                <w:highlight w:val="green"/>
               </w:rPr>
             </w:pPr>
             <w:hyperlink r:id="rId99" w:history="1">
               <w:r>
                 <w:rPr>
                   <w:rStyle w:val="Hyperlink"/>
+                  <w:highlight w:val="green"/>
                 </w:rPr>
                 <w:t>https://github.com/opengeospatial/om-swg/issues/165</w:t>
               </w:r>
@@ -20666,12 +21460,14 @@
               <w:rPr>
                 <w:rFonts w:cs="Arial"/>
                 <w:szCs w:val="18"/>
+                <w:highlight w:val="green"/>
               </w:rPr>
             </w:pPr>
             <w:hyperlink r:id="rId100" w:history="1">
               <w:r>
                 <w:rPr>
                   <w:rStyle w:val="Hyperlink"/>
+                  <w:highlight w:val="green"/>
                 </w:rPr>
                 <w:t>https://github.com/opengeospatial/om-swg/issues/165</w:t>
               </w:r>
@@ -20883,12 +21679,14 @@
               <w:rPr>
                 <w:rFonts w:cs="Arial"/>
                 <w:szCs w:val="18"/>
+                <w:highlight w:val="green"/>
               </w:rPr>
             </w:pPr>
             <w:hyperlink r:id="rId101" w:history="1">
               <w:r>
                 <w:rPr>
                   <w:rStyle w:val="Hyperlink"/>
+                  <w:highlight w:val="green"/>
                 </w:rPr>
                 <w:t>https://github.com/opengeospatial/om-swg/issues/165</w:t>
               </w:r>
@@ -21097,12 +21895,14 @@
               <w:rPr>
                 <w:rFonts w:cs="Arial"/>
                 <w:szCs w:val="18"/>
+                <w:highlight w:val="green"/>
               </w:rPr>
             </w:pPr>
             <w:hyperlink r:id="rId102" w:history="1">
               <w:r>
                 <w:rPr>
                   <w:rStyle w:val="Hyperlink"/>
+                  <w:highlight w:val="green"/>
                 </w:rPr>
                 <w:t>https://github.com/opengeospatial/om-swg/issues/165</w:t>
               </w:r>
@@ -21301,16 +22101,23 @@
               <w:pStyle w:val="ISOSecretObservations"/>
               <w:spacing w:before="60" w:after="60" w:line="240" w:lineRule="auto"/>
               <w:cnfStyle w:val="000000100000" w:firstRow="0" w:lastRow="0" w:firstColumn="0" w:lastColumn="0" w:oddVBand="0" w:evenVBand="0" w:oddHBand="1" w:evenHBand="0" w:firstRowFirstColumn="0" w:firstRowLastColumn="0" w:lastRowFirstColumn="0" w:lastRowLastColumn="0"/>
+              <w:rPr>
+                <w:highlight w:val="green"/>
+              </w:rPr>
             </w:pPr>
             <w:hyperlink r:id="rId103" w:history="1">
               <w:r>
                 <w:rPr>
                   <w:rStyle w:val="Hyperlink"/>
+                  <w:highlight w:val="green"/>
                 </w:rPr>
                 <w:t>https://github.com/opengeospatial/om-swg/issues/196</w:t>
               </w:r>
             </w:hyperlink>
             <w:r>
+              <w:rPr>
+                <w:highlight w:val="green"/>
+              </w:rPr>
               <w:t xml:space="preserve"> </w:t>
             </w:r>
           </w:p>
@@ -21322,6 +22129,7 @@
               <w:rPr>
                 <w:rFonts w:cs="Arial"/>
                 <w:szCs w:val="18"/>
+                <w:highlight w:val="green"/>
               </w:rPr>
             </w:pPr>
           </w:p>
@@ -21538,17 +22346,22 @@
               <w:rPr>
                 <w:rFonts w:cs="Arial"/>
                 <w:szCs w:val="18"/>
+                <w:highlight w:val="green"/>
               </w:rPr>
             </w:pPr>
             <w:hyperlink r:id="rId104" w:history="1">
               <w:r>
                 <w:rPr>
                   <w:rStyle w:val="Hyperlink"/>
+                  <w:highlight w:val="green"/>
                 </w:rPr>
                 <w:t>https://github.com/opengeospatial/om-swg/issues/190</w:t>
               </w:r>
             </w:hyperlink>
             <w:r>
+              <w:rPr>
+                <w:highlight w:val="green"/>
+              </w:rPr>
               <w:t xml:space="preserve"> </w:t>
             </w:r>
           </w:p>
@@ -21758,17 +22571,22 @@
               <w:rPr>
                 <w:rFonts w:cs="Arial"/>
                 <w:szCs w:val="18"/>
+                <w:highlight w:val="green"/>
               </w:rPr>
             </w:pPr>
             <w:hyperlink r:id="rId105" w:history="1">
               <w:r>
                 <w:rPr>
                   <w:rStyle w:val="Hyperlink"/>
+                  <w:highlight w:val="green"/>
                 </w:rPr>
                 <w:t>https://github.com/opengeospatial/om-swg/issues/165</w:t>
               </w:r>
             </w:hyperlink>
             <w:r>
+              <w:rPr>
+                <w:highlight w:val="green"/>
+              </w:rPr>
               <w:t xml:space="preserve"> </w:t>
             </w:r>
           </w:p>
@@ -21984,17 +22802,22 @@
               <w:rPr>
                 <w:rFonts w:cs="Arial"/>
                 <w:szCs w:val="18"/>
+                <w:highlight w:val="green"/>
               </w:rPr>
             </w:pPr>
             <w:hyperlink r:id="rId106" w:history="1">
               <w:r>
                 <w:rPr>
                   <w:rStyle w:val="Hyperlink"/>
+                  <w:highlight w:val="green"/>
                 </w:rPr>
                 <w:t>https://github.com/opengeospatial/om-swg/issues/186</w:t>
               </w:r>
             </w:hyperlink>
             <w:r>
+              <w:rPr>
+                <w:highlight w:val="green"/>
+              </w:rPr>
               <w:t xml:space="preserve"> </w:t>
             </w:r>
           </w:p>
@@ -22214,12 +23037,14 @@
               <w:rPr>
                 <w:rFonts w:cs="Arial"/>
                 <w:szCs w:val="18"/>
+                <w:highlight w:val="green"/>
               </w:rPr>
             </w:pPr>
             <w:hyperlink r:id="rId107" w:history="1">
               <w:r>
                 <w:rPr>
                   <w:rStyle w:val="Hyperlink"/>
+                  <w:highlight w:val="green"/>
                 </w:rPr>
                 <w:t>https://github.com/opengeospatial/om-swg/issues/165</w:t>
               </w:r>
@@ -22437,17 +23262,22 @@
               <w:rPr>
                 <w:rFonts w:cs="Arial"/>
                 <w:szCs w:val="18"/>
+                <w:highlight w:val="green"/>
               </w:rPr>
             </w:pPr>
             <w:hyperlink r:id="rId108" w:history="1">
               <w:r>
                 <w:rPr>
                   <w:rStyle w:val="Hyperlink"/>
+                  <w:highlight w:val="green"/>
                 </w:rPr>
                 <w:t>https://github.com/opengeospatial/om-swg/issues/186</w:t>
               </w:r>
             </w:hyperlink>
             <w:r>
+              <w:rPr>
+                <w:highlight w:val="green"/>
+              </w:rPr>
               <w:t xml:space="preserve"> </w:t>
             </w:r>
           </w:p>
@@ -22657,12 +23487,14 @@
               <w:rPr>
                 <w:rFonts w:cs="Arial"/>
                 <w:szCs w:val="18"/>
+                <w:highlight w:val="green"/>
               </w:rPr>
             </w:pPr>
             <w:hyperlink r:id="rId109" w:history="1">
               <w:r>
                 <w:rPr>
                   <w:rStyle w:val="Hyperlink"/>
+                  <w:highlight w:val="green"/>
                 </w:rPr>
                 <w:t>https://github.com/opengeospatial/om-swg/issues/165</w:t>
               </w:r>
@@ -22871,12 +23703,14 @@
               <w:rPr>
                 <w:rFonts w:cs="Arial"/>
                 <w:szCs w:val="18"/>
+                <w:highlight w:val="green"/>
               </w:rPr>
             </w:pPr>
             <w:hyperlink r:id="rId110" w:history="1">
               <w:r>
                 <w:rPr>
                   <w:rStyle w:val="Hyperlink"/>
+                  <w:highlight w:val="green"/>
                 </w:rPr>
                 <w:t>https://github.com/opengeospatial/om-swg/issues/165</w:t>
               </w:r>
@@ -23088,12 +23922,14 @@
               <w:rPr>
                 <w:rFonts w:cs="Arial"/>
                 <w:szCs w:val="18"/>
+                <w:highlight w:val="green"/>
               </w:rPr>
             </w:pPr>
             <w:hyperlink r:id="rId111" w:history="1">
               <w:r>
                 <w:rPr>
                   <w:rStyle w:val="Hyperlink"/>
+                  <w:highlight w:val="green"/>
                 </w:rPr>
                 <w:t>https://github.com/opengeospatial/om-swg/issues/165</w:t>
               </w:r>
@@ -23285,7 +24121,25 @@
                 <w:sz w:val="18"/>
                 <w:szCs w:val="18"/>
               </w:rPr>
-              <w:t>Please see previous comments on this phrasing, e.g. in subclause 9.10.1.</w:t>
+              <w:t xml:space="preserve">Please see previous comments on this phrasing, </w:t>
+            </w:r>
+            <w:proofErr w:type="gramStart"/>
+            <w:r>
+              <w:rPr>
+                <w:rFonts w:ascii="Arial" w:hAnsi="Arial" w:cs="Arial"/>
+                <w:sz w:val="18"/>
+                <w:szCs w:val="18"/>
+              </w:rPr>
+              <w:t>e.g.</w:t>
+            </w:r>
+            <w:proofErr w:type="gramEnd"/>
+            <w:r>
+              <w:rPr>
+                <w:rFonts w:ascii="Arial" w:hAnsi="Arial" w:cs="Arial"/>
+                <w:sz w:val="18"/>
+                <w:szCs w:val="18"/>
+              </w:rPr>
+              <w:t xml:space="preserve"> in subclause 9.10.1.</w:t>
             </w:r>
           </w:p>
         </w:tc>
@@ -23302,17 +24156,22 @@
               <w:rPr>
                 <w:rFonts w:cs="Arial"/>
                 <w:szCs w:val="18"/>
+                <w:highlight w:val="green"/>
               </w:rPr>
             </w:pPr>
             <w:hyperlink r:id="rId112" w:history="1">
               <w:r>
                 <w:rPr>
                   <w:rStyle w:val="Hyperlink"/>
+                  <w:highlight w:val="green"/>
                 </w:rPr>
                 <w:t>https://github.com/opengeospatial/om-swg/issues/196</w:t>
               </w:r>
             </w:hyperlink>
             <w:r>
+              <w:rPr>
+                <w:highlight w:val="green"/>
+              </w:rPr>
               <w:t xml:space="preserve"> </w:t>
             </w:r>
           </w:p>
@@ -23511,17 +24370,22 @@
               <w:rPr>
                 <w:rFonts w:cs="Arial"/>
                 <w:szCs w:val="18"/>
+                <w:highlight w:val="green"/>
               </w:rPr>
             </w:pPr>
             <w:hyperlink r:id="rId113" w:history="1">
               <w:r>
                 <w:rPr>
                   <w:rStyle w:val="Hyperlink"/>
+                  <w:highlight w:val="green"/>
                 </w:rPr>
                 <w:t>https://github.com/opengeospatial/om-swg/issues/196</w:t>
               </w:r>
             </w:hyperlink>
             <w:r>
+              <w:rPr>
+                <w:highlight w:val="green"/>
+              </w:rPr>
               <w:t xml:space="preserve"> </w:t>
             </w:r>
           </w:p>
@@ -23739,12 +24603,14 @@
               <w:rPr>
                 <w:rFonts w:cs="Arial"/>
                 <w:szCs w:val="18"/>
+                <w:highlight w:val="green"/>
               </w:rPr>
             </w:pPr>
             <w:hyperlink r:id="rId114" w:history="1">
               <w:r>
                 <w:rPr>
                   <w:rStyle w:val="Hyperlink"/>
+                  <w:highlight w:val="green"/>
                 </w:rPr>
                 <w:t>https://github.com/opengeospatial/om-swg/issues/165</w:t>
               </w:r>
@@ -23975,7 +24841,25 @@
                 <w:sz w:val="18"/>
                 <w:szCs w:val="18"/>
               </w:rPr>
-              <w:t>This text is marked as a requirement, but the verbal form "shall" is not used. Please check.</w:t>
+              <w:t xml:space="preserve">This text is marked as a requirement, but the verbal form "shall" </w:t>
+            </w:r>
+            <w:proofErr w:type="gramStart"/>
+            <w:r>
+              <w:rPr>
+                <w:rFonts w:ascii="Arial" w:hAnsi="Arial" w:cs="Arial"/>
+                <w:sz w:val="18"/>
+                <w:szCs w:val="18"/>
+              </w:rPr>
+              <w:t>is</w:t>
+            </w:r>
+            <w:proofErr w:type="gramEnd"/>
+            <w:r>
+              <w:rPr>
+                <w:rFonts w:ascii="Arial" w:hAnsi="Arial" w:cs="Arial"/>
+                <w:sz w:val="18"/>
+                <w:szCs w:val="18"/>
+              </w:rPr>
+              <w:t xml:space="preserve"> not used. Please check.</w:t>
             </w:r>
           </w:p>
         </w:tc>
@@ -23992,17 +24876,22 @@
               <w:rPr>
                 <w:rFonts w:cs="Arial"/>
                 <w:szCs w:val="18"/>
+                <w:highlight w:val="green"/>
               </w:rPr>
             </w:pPr>
             <w:hyperlink r:id="rId115" w:history="1">
               <w:r>
                 <w:rPr>
                   <w:rStyle w:val="Hyperlink"/>
+                  <w:highlight w:val="green"/>
                 </w:rPr>
                 <w:t>https://github.com/opengeospatial/om-swg/issues/192</w:t>
               </w:r>
             </w:hyperlink>
             <w:r>
+              <w:rPr>
+                <w:highlight w:val="green"/>
+              </w:rPr>
               <w:t xml:space="preserve"> </w:t>
             </w:r>
           </w:p>
@@ -24209,12 +25098,14 @@
               <w:rPr>
                 <w:rFonts w:cs="Arial"/>
                 <w:szCs w:val="18"/>
+                <w:highlight w:val="green"/>
               </w:rPr>
             </w:pPr>
             <w:hyperlink r:id="rId116" w:history="1">
               <w:r>
                 <w:rPr>
                   <w:rStyle w:val="Hyperlink"/>
+                  <w:highlight w:val="green"/>
                 </w:rPr>
                 <w:t>https://github.com/opengeospatial/om-swg/issues/165</w:t>
               </w:r>
@@ -24426,12 +25317,14 @@
               <w:rPr>
                 <w:rFonts w:cs="Arial"/>
                 <w:szCs w:val="18"/>
+                <w:highlight w:val="green"/>
               </w:rPr>
             </w:pPr>
             <w:hyperlink r:id="rId117" w:history="1">
               <w:r>
                 <w:rPr>
                   <w:rStyle w:val="Hyperlink"/>
+                  <w:highlight w:val="green"/>
                 </w:rPr>
                 <w:t>https://github.com/opengeospatial/om-swg/issues/165</w:t>
               </w:r>
@@ -24640,12 +25533,14 @@
               <w:rPr>
                 <w:rFonts w:cs="Arial"/>
                 <w:szCs w:val="18"/>
+                <w:highlight w:val="green"/>
               </w:rPr>
             </w:pPr>
             <w:hyperlink r:id="rId118" w:history="1">
               <w:r>
                 <w:rPr>
                   <w:rStyle w:val="Hyperlink"/>
+                  <w:highlight w:val="green"/>
                 </w:rPr>
                 <w:t>https://github.com/opengeospatial/om-swg/issues/165</w:t>
               </w:r>
@@ -24857,12 +25752,14 @@
               <w:rPr>
                 <w:rFonts w:cs="Arial"/>
                 <w:szCs w:val="18"/>
+                <w:highlight w:val="green"/>
               </w:rPr>
             </w:pPr>
             <w:hyperlink r:id="rId119" w:history="1">
               <w:r>
                 <w:rPr>
                   <w:rStyle w:val="Hyperlink"/>
+                  <w:highlight w:val="green"/>
                 </w:rPr>
                 <w:t>https://github.com/opengeospatial/om-swg/issues/165</w:t>
               </w:r>
@@ -25071,12 +25968,14 @@
               <w:rPr>
                 <w:rFonts w:cs="Arial"/>
                 <w:szCs w:val="18"/>
+                <w:highlight w:val="green"/>
               </w:rPr>
             </w:pPr>
             <w:hyperlink r:id="rId120" w:history="1">
               <w:r>
                 <w:rPr>
                   <w:rStyle w:val="Hyperlink"/>
+                  <w:highlight w:val="green"/>
                 </w:rPr>
                 <w:t>https://github.com/opengeospatial/om-swg/issues/165</w:t>
               </w:r>
@@ -25288,12 +26187,14 @@
               <w:rPr>
                 <w:rFonts w:cs="Arial"/>
                 <w:szCs w:val="18"/>
+                <w:highlight w:val="green"/>
               </w:rPr>
             </w:pPr>
             <w:hyperlink r:id="rId121" w:history="1">
               <w:r>
                 <w:rPr>
                   <w:rStyle w:val="Hyperlink"/>
+                  <w:highlight w:val="green"/>
                 </w:rPr>
                 <w:t>https://github.com/opengeospatial/om-swg/issues/165</w:t>
               </w:r>
@@ -25474,7 +26375,25 @@
                 <w:sz w:val="18"/>
                 <w:szCs w:val="18"/>
               </w:rPr>
-              <w:t>This text is marked as a requirement, but the verbal form "shall" is not used. Please check.</w:t>
+              <w:t xml:space="preserve">This text is marked as a requirement, but the verbal form "shall" </w:t>
+            </w:r>
+            <w:proofErr w:type="gramStart"/>
+            <w:r>
+              <w:rPr>
+                <w:rFonts w:ascii="Arial" w:hAnsi="Arial" w:cs="Arial"/>
+                <w:sz w:val="18"/>
+                <w:szCs w:val="18"/>
+              </w:rPr>
+              <w:t>is</w:t>
+            </w:r>
+            <w:proofErr w:type="gramEnd"/>
+            <w:r>
+              <w:rPr>
+                <w:rFonts w:ascii="Arial" w:hAnsi="Arial" w:cs="Arial"/>
+                <w:sz w:val="18"/>
+                <w:szCs w:val="18"/>
+              </w:rPr>
+              <w:t xml:space="preserve"> not used. Please check.</w:t>
             </w:r>
           </w:p>
         </w:tc>
@@ -25491,17 +26410,22 @@
               <w:rPr>
                 <w:rFonts w:cs="Arial"/>
                 <w:szCs w:val="18"/>
+                <w:highlight w:val="green"/>
               </w:rPr>
             </w:pPr>
             <w:hyperlink r:id="rId122" w:history="1">
               <w:r>
                 <w:rPr>
                   <w:rStyle w:val="Hyperlink"/>
+                  <w:highlight w:val="green"/>
                 </w:rPr>
                 <w:t>https://github.com/opengeospatial/om-swg/issues/192</w:t>
               </w:r>
             </w:hyperlink>
             <w:r>
+              <w:rPr>
+                <w:highlight w:val="green"/>
+              </w:rPr>
               <w:t xml:space="preserve"> </w:t>
             </w:r>
           </w:p>
@@ -25700,17 +26624,22 @@
               <w:rPr>
                 <w:rFonts w:cs="Arial"/>
                 <w:szCs w:val="18"/>
+                <w:highlight w:val="green"/>
               </w:rPr>
             </w:pPr>
             <w:hyperlink r:id="rId123" w:history="1">
               <w:r>
                 <w:rPr>
                   <w:rStyle w:val="Hyperlink"/>
+                  <w:highlight w:val="green"/>
                 </w:rPr>
                 <w:t>https://github.com/opengeospatial/om-swg/issues/184</w:t>
               </w:r>
             </w:hyperlink>
             <w:r>
+              <w:rPr>
+                <w:highlight w:val="green"/>
+              </w:rPr>
               <w:t xml:space="preserve"> </w:t>
             </w:r>
           </w:p>
@@ -25927,17 +26856,22 @@
               <w:rPr>
                 <w:rFonts w:cs="Arial"/>
                 <w:szCs w:val="18"/>
+                <w:highlight w:val="green"/>
               </w:rPr>
             </w:pPr>
             <w:hyperlink r:id="rId124" w:history="1">
               <w:r>
                 <w:rPr>
                   <w:rStyle w:val="Hyperlink"/>
+                  <w:highlight w:val="green"/>
                 </w:rPr>
                 <w:t>https://github.com/opengeospatial/om-swg/issues/165</w:t>
               </w:r>
             </w:hyperlink>
             <w:r>
+              <w:rPr>
+                <w:highlight w:val="green"/>
+              </w:rPr>
               <w:t xml:space="preserve"> </w:t>
             </w:r>
           </w:p>
@@ -26184,17 +27118,22 @@
               <w:rPr>
                 <w:rFonts w:cs="Arial"/>
                 <w:szCs w:val="18"/>
+                <w:highlight w:val="red"/>
               </w:rPr>
             </w:pPr>
             <w:hyperlink r:id="rId125" w:history="1">
               <w:r>
                 <w:rPr>
                   <w:rStyle w:val="Hyperlink"/>
+                  <w:highlight w:val="red"/>
                 </w:rPr>
                 <w:t>https://github.com/opengeospatial/om-swg/issues/197</w:t>
               </w:r>
             </w:hyperlink>
             <w:r>
+              <w:rPr>
+                <w:highlight w:val="red"/>
+              </w:rPr>
               <w:t xml:space="preserve"> </w:t>
             </w:r>
           </w:p>
@@ -26394,16 +27333,23 @@
               <w:pStyle w:val="ISOSecretObservations"/>
               <w:spacing w:before="60" w:after="60" w:line="240" w:lineRule="auto"/>
               <w:cnfStyle w:val="000000000000" w:firstRow="0" w:lastRow="0" w:firstColumn="0" w:lastColumn="0" w:oddVBand="0" w:evenVBand="0" w:oddHBand="0" w:evenHBand="0" w:firstRowFirstColumn="0" w:firstRowLastColumn="0" w:lastRowFirstColumn="0" w:lastRowLastColumn="0"/>
+              <w:rPr>
+                <w:highlight w:val="green"/>
+              </w:rPr>
             </w:pPr>
             <w:hyperlink r:id="rId127" w:history="1">
               <w:r>
                 <w:rPr>
                   <w:rStyle w:val="Hyperlink"/>
+                  <w:highlight w:val="green"/>
                 </w:rPr>
                 <w:t>https://github.com/opengeospatial/om-swg/issues/198</w:t>
               </w:r>
             </w:hyperlink>
             <w:r>
+              <w:rPr>
+                <w:highlight w:val="green"/>
+              </w:rPr>
               <w:t xml:space="preserve"> </w:t>
             </w:r>
           </w:p>
@@ -26415,6 +27361,7 @@
               <w:rPr>
                 <w:rFonts w:cs="Arial"/>
                 <w:szCs w:val="18"/>
+                <w:highlight w:val="green"/>
               </w:rPr>
             </w:pPr>
           </w:p>
@@ -26676,17 +27623,22 @@
               <w:rPr>
                 <w:rFonts w:cs="Arial"/>
                 <w:szCs w:val="18"/>
+                <w:highlight w:val="green"/>
               </w:rPr>
             </w:pPr>
             <w:hyperlink r:id="rId128" w:history="1">
               <w:r>
                 <w:rPr>
                   <w:rStyle w:val="Hyperlink"/>
+                  <w:highlight w:val="green"/>
                 </w:rPr>
                 <w:t>https://github.com/opengeospatial/om-swg/issues/198</w:t>
               </w:r>
             </w:hyperlink>
             <w:r>
+              <w:rPr>
+                <w:highlight w:val="green"/>
+              </w:rPr>
               <w:t xml:space="preserve"> </w:t>
             </w:r>
           </w:p>
@@ -26865,7 +27817,25 @@
                 <w:sz w:val="18"/>
                 <w:szCs w:val="18"/>
               </w:rPr>
-              <w:t>Note that references only need to be dated if they refer to a specific part of a document (e.g. specific subclause, table, etc.)</w:t>
+              <w:t>Note that references only need to be dated if they refer to a specific part of a document (</w:t>
+            </w:r>
+            <w:proofErr w:type="gramStart"/>
+            <w:r>
+              <w:rPr>
+                <w:rFonts w:ascii="Arial" w:hAnsi="Arial" w:cs="Arial"/>
+                <w:sz w:val="18"/>
+                <w:szCs w:val="18"/>
+              </w:rPr>
+              <w:t>e.g.</w:t>
+            </w:r>
+            <w:proofErr w:type="gramEnd"/>
+            <w:r>
+              <w:rPr>
+                <w:rFonts w:ascii="Arial" w:hAnsi="Arial" w:cs="Arial"/>
+                <w:sz w:val="18"/>
+                <w:szCs w:val="18"/>
+              </w:rPr>
+              <w:t xml:space="preserve"> specific subclause, table, etc.)</w:t>
             </w:r>
           </w:p>
         </w:tc>
@@ -26882,17 +27852,22 @@
               <w:rPr>
                 <w:rFonts w:cs="Arial"/>
                 <w:szCs w:val="18"/>
+                <w:highlight w:val="green"/>
               </w:rPr>
             </w:pPr>
             <w:hyperlink r:id="rId129" w:history="1">
               <w:r>
                 <w:rPr>
                   <w:rStyle w:val="Hyperlink"/>
+                  <w:highlight w:val="green"/>
                 </w:rPr>
                 <w:t>https://github.com/opengeospatial/om-swg/issues/198</w:t>
               </w:r>
             </w:hyperlink>
             <w:r>
+              <w:rPr>
+                <w:highlight w:val="green"/>
+              </w:rPr>
               <w:t xml:space="preserve"> </w:t>
             </w:r>
           </w:p>
@@ -27102,17 +28077,22 @@
               <w:rPr>
                 <w:rFonts w:cs="Arial"/>
                 <w:szCs w:val="18"/>
+                <w:highlight w:val="green"/>
               </w:rPr>
             </w:pPr>
             <w:hyperlink r:id="rId130" w:history="1">
               <w:r>
                 <w:rPr>
                   <w:rStyle w:val="Hyperlink"/>
+                  <w:highlight w:val="green"/>
                 </w:rPr>
                 <w:t>https://github.com/opengeospatial/om-swg/issues/186</w:t>
               </w:r>
             </w:hyperlink>
             <w:r>
+              <w:rPr>
+                <w:highlight w:val="green"/>
+              </w:rPr>
               <w:t xml:space="preserve"> </w:t>
             </w:r>
           </w:p>
@@ -27309,17 +28289,22 @@
               <w:rPr>
                 <w:rFonts w:cs="Arial"/>
                 <w:szCs w:val="18"/>
+                <w:highlight w:val="green"/>
               </w:rPr>
             </w:pPr>
             <w:hyperlink r:id="rId131" w:history="1">
               <w:r>
                 <w:rPr>
                   <w:rStyle w:val="Hyperlink"/>
+                  <w:highlight w:val="green"/>
                 </w:rPr>
                 <w:t>https://github.com/opengeospatial/om-swg/issues/187</w:t>
               </w:r>
             </w:hyperlink>
             <w:r>
+              <w:rPr>
+                <w:highlight w:val="green"/>
+              </w:rPr>
               <w:t xml:space="preserve"> </w:t>
             </w:r>
           </w:p>
@@ -27522,7 +28507,25 @@
                 <w:sz w:val="18"/>
                 <w:szCs w:val="18"/>
               </w:rPr>
-              <w:t>When referring to Edition 1, please specify "ISO 19156:2011" and when referring to Edition 2, please refer to ISO 19156:2022, even if this makes the wording seem repetitive in places. It is important for maintaining clarity (e.g. if a subclause is cited outside of the whole document).</w:t>
+              <w:t>When referring to Edition 1, please specify "ISO 19156:2011" and when referring to Edition 2, please refer to ISO 19156:2022, even if this makes the wording seem repetitive in places. It is important for maintaining clarity (</w:t>
+            </w:r>
+            <w:proofErr w:type="gramStart"/>
+            <w:r>
+              <w:rPr>
+                <w:rFonts w:ascii="Arial" w:hAnsi="Arial" w:cs="Arial"/>
+                <w:sz w:val="18"/>
+                <w:szCs w:val="18"/>
+              </w:rPr>
+              <w:t>e.g.</w:t>
+            </w:r>
+            <w:proofErr w:type="gramEnd"/>
+            <w:r>
+              <w:rPr>
+                <w:rFonts w:ascii="Arial" w:hAnsi="Arial" w:cs="Arial"/>
+                <w:sz w:val="18"/>
+                <w:szCs w:val="18"/>
+              </w:rPr>
+              <w:t xml:space="preserve"> if a subclause is cited outside of the whole document).</w:t>
             </w:r>
           </w:p>
         </w:tc>
@@ -27539,17 +28542,22 @@
               <w:rPr>
                 <w:rFonts w:cs="Arial"/>
                 <w:szCs w:val="18"/>
+                <w:highlight w:val="green"/>
               </w:rPr>
             </w:pPr>
             <w:hyperlink r:id="rId132" w:history="1">
               <w:r>
                 <w:rPr>
                   <w:rStyle w:val="Hyperlink"/>
+                  <w:highlight w:val="green"/>
                 </w:rPr>
                 <w:t>https://github.com/opengeospatial/om-swg/issues/180</w:t>
               </w:r>
             </w:hyperlink>
             <w:r>
+              <w:rPr>
+                <w:highlight w:val="green"/>
+              </w:rPr>
               <w:t xml:space="preserve"> </w:t>
             </w:r>
           </w:p>
@@ -27785,17 +28793,22 @@
               <w:rPr>
                 <w:rFonts w:cs="Arial"/>
                 <w:szCs w:val="18"/>
+                <w:highlight w:val="green"/>
               </w:rPr>
             </w:pPr>
             <w:hyperlink r:id="rId133" w:history="1">
               <w:r>
                 <w:rPr>
                   <w:rStyle w:val="Hyperlink"/>
+                  <w:highlight w:val="green"/>
                 </w:rPr>
                 <w:t>https://github.com/opengeospatial/om-swg/issues/199</w:t>
               </w:r>
             </w:hyperlink>
             <w:r>
+              <w:rPr>
+                <w:highlight w:val="green"/>
+              </w:rPr>
               <w:t xml:space="preserve"> </w:t>
             </w:r>
           </w:p>
@@ -28028,17 +29041,22 @@
               <w:rPr>
                 <w:rFonts w:cs="Arial"/>
                 <w:szCs w:val="18"/>
+                <w:highlight w:val="green"/>
               </w:rPr>
             </w:pPr>
             <w:hyperlink r:id="rId134" w:history="1">
               <w:r>
                 <w:rPr>
                   <w:rStyle w:val="Hyperlink"/>
+                  <w:highlight w:val="green"/>
                 </w:rPr>
                 <w:t>https://github.com/opengeospatial/om-swg/issues/199</w:t>
               </w:r>
             </w:hyperlink>
             <w:r>
+              <w:rPr>
+                <w:highlight w:val="green"/>
+              </w:rPr>
               <w:t xml:space="preserve"> </w:t>
             </w:r>
           </w:p>
@@ -28265,17 +29283,22 @@
               <w:rPr>
                 <w:rFonts w:cs="Arial"/>
                 <w:szCs w:val="18"/>
+                <w:highlight w:val="green"/>
               </w:rPr>
             </w:pPr>
             <w:hyperlink r:id="rId135" w:history="1">
               <w:r>
                 <w:rPr>
                   <w:rStyle w:val="Hyperlink"/>
+                  <w:highlight w:val="green"/>
                 </w:rPr>
                 <w:t>https://github.com/opengeospatial/om-swg/issues/186</w:t>
               </w:r>
             </w:hyperlink>
             <w:r>
+              <w:rPr>
+                <w:highlight w:val="green"/>
+              </w:rPr>
               <w:t xml:space="preserve"> </w:t>
             </w:r>
           </w:p>
@@ -28432,7 +29455,25 @@
                 <w:sz w:val="18"/>
                 <w:szCs w:val="18"/>
               </w:rPr>
-              <w:t xml:space="preserve">(ex : forecast) </w:t>
+              <w:t>(</w:t>
+            </w:r>
+            <w:proofErr w:type="gramStart"/>
+            <w:r>
+              <w:rPr>
+                <w:rFonts w:ascii="Arial" w:hAnsi="Arial" w:cs="Arial"/>
+                <w:sz w:val="18"/>
+                <w:szCs w:val="18"/>
+              </w:rPr>
+              <w:t>ex :</w:t>
+            </w:r>
+            <w:proofErr w:type="gramEnd"/>
+            <w:r>
+              <w:rPr>
+                <w:rFonts w:ascii="Arial" w:hAnsi="Arial" w:cs="Arial"/>
+                <w:sz w:val="18"/>
+                <w:szCs w:val="18"/>
+              </w:rPr>
+              <w:t xml:space="preserve"> forecast) </w:t>
             </w:r>
           </w:p>
         </w:tc>
@@ -28457,8 +29498,18 @@
                 <w:sz w:val="18"/>
                 <w:szCs w:val="18"/>
               </w:rPr>
-              <w:t>"e.g." ?</w:t>
-            </w:r>
+              <w:t>"e.g.</w:t>
+            </w:r>
+            <w:proofErr w:type="gramStart"/>
+            <w:r>
+              <w:rPr>
+                <w:rFonts w:ascii="Arial" w:hAnsi="Arial" w:cs="Arial"/>
+                <w:sz w:val="18"/>
+                <w:szCs w:val="18"/>
+              </w:rPr>
+              <w:t>" ?</w:t>
+            </w:r>
+            <w:proofErr w:type="gramEnd"/>
           </w:p>
         </w:tc>
         <w:tc>
@@ -28474,17 +29525,22 @@
               <w:rPr>
                 <w:rFonts w:cs="Arial"/>
                 <w:szCs w:val="18"/>
+                <w:highlight w:val="green"/>
               </w:rPr>
             </w:pPr>
             <w:hyperlink r:id="rId136" w:history="1">
               <w:r>
                 <w:rPr>
                   <w:rStyle w:val="Hyperlink"/>
+                  <w:highlight w:val="green"/>
                 </w:rPr>
                 <w:t>https://github.com/opengeospatial/om-swg/issues/187</w:t>
               </w:r>
             </w:hyperlink>
             <w:r>
+              <w:rPr>
+                <w:highlight w:val="green"/>
+              </w:rPr>
               <w:t xml:space="preserve"> </w:t>
             </w:r>
           </w:p>
@@ -28691,12 +29747,14 @@
               <w:rPr>
                 <w:rFonts w:cs="Arial"/>
                 <w:szCs w:val="18"/>
+                <w:highlight w:val="green"/>
               </w:rPr>
             </w:pPr>
             <w:hyperlink r:id="rId137" w:history="1">
               <w:r>
                 <w:rPr>
                   <w:rStyle w:val="Hyperlink"/>
+                  <w:highlight w:val="green"/>
                 </w:rPr>
                 <w:t>https://github.com/opengeospatial/om-swg/issues/165</w:t>
               </w:r>
@@ -28908,12 +29966,14 @@
               <w:rPr>
                 <w:rFonts w:cs="Arial"/>
                 <w:szCs w:val="18"/>
+                <w:highlight w:val="green"/>
               </w:rPr>
             </w:pPr>
             <w:hyperlink r:id="rId138" w:history="1">
               <w:r>
                 <w:rPr>
                   <w:rStyle w:val="Hyperlink"/>
+                  <w:highlight w:val="green"/>
                 </w:rPr>
                 <w:t>https://github.com/opengeospatial/om-swg/issues/165</w:t>
               </w:r>
@@ -29122,12 +30182,14 @@
               <w:rPr>
                 <w:rFonts w:cs="Arial"/>
                 <w:szCs w:val="18"/>
+                <w:highlight w:val="green"/>
               </w:rPr>
             </w:pPr>
             <w:hyperlink r:id="rId139" w:history="1">
               <w:r>
                 <w:rPr>
                   <w:rStyle w:val="Hyperlink"/>
+                  <w:highlight w:val="green"/>
                 </w:rPr>
                 <w:t>https://github.com/opengeospatial/om-swg/issues/165</w:t>
               </w:r>
@@ -29339,12 +30401,14 @@
               <w:rPr>
                 <w:rFonts w:cs="Arial"/>
                 <w:szCs w:val="18"/>
+                <w:highlight w:val="green"/>
               </w:rPr>
             </w:pPr>
             <w:hyperlink r:id="rId140" w:history="1">
               <w:r>
                 <w:rPr>
                   <w:rStyle w:val="Hyperlink"/>
+                  <w:highlight w:val="green"/>
                 </w:rPr>
                 <w:t>https://github.com/opengeospatial/om-swg/issues/165</w:t>
               </w:r>
@@ -29554,13 +30618,23 @@
               <w:lang w:val="fr-FR"/>
             </w:rPr>
           </w:pPr>
+          <w:proofErr w:type="gramStart"/>
           <w:r>
             <w:rPr>
               <w:rFonts w:ascii="Arial" w:hAnsi="Arial" w:cs="Arial"/>
               <w:sz w:val="18"/>
               <w:lang w:val="fr-FR"/>
             </w:rPr>
-            <w:t xml:space="preserve">Document: </w:t>
+            <w:t>Document:</w:t>
+          </w:r>
+          <w:proofErr w:type="gramEnd"/>
+          <w:r>
+            <w:rPr>
+              <w:rFonts w:ascii="Arial" w:hAnsi="Arial" w:cs="Arial"/>
+              <w:sz w:val="18"/>
+              <w:lang w:val="fr-FR"/>
+            </w:rPr>
+            <w:t xml:space="preserve"> </w:t>
           </w:r>
           <w:r>
             <w:rPr>
@@ -31308,6 +32382,18 @@
       <w:shd w:val="clear" w:color="auto" w:fill="E1DFDD"/>
     </w:rPr>
   </w:style>
+  <w:style w:type="character" w:styleId="FollowedHyperlink">
+    <w:name w:val="FollowedHyperlink"/>
+    <w:basedOn w:val="DefaultParagraphFont"/>
+    <w:uiPriority w:val="99"/>
+    <w:semiHidden/>
+    <w:unhideWhenUsed/>
+    <w:rsid w:val="00D75599"/>
+    <w:rPr>
+      <w:color w:val="954F72" w:themeColor="followedHyperlink"/>
+      <w:u w:val="single"/>
+    </w:rPr>
+  </w:style>
 </w:styles>
 </file>
 

</xml_diff>